<commit_message>
Levantamento dos casos de uso relacionados com a assistente social - Processo 1
</commit_message>
<xml_diff>
--- a/Documentacao/processos/Processo1_levantamento de casos de uso/Formatos breves_ Processo1.docx
+++ b/Documentacao/processos/Processo1_levantamento de casos de uso/Formatos breves_ Processo1.docx
@@ -1668,8 +1668,6 @@
         </w:rPr>
         <w:t>esentados e aprova</w:t>
       </w:r>
-      <w:bookmarkStart w:id="0" w:name="_GoBack"/>
-      <w:bookmarkEnd w:id="0"/>
       <w:r>
         <w:rPr>
           <w:sz w:val="24"/>
@@ -2235,6 +2233,552 @@
     <w:p>
       <w:pPr>
         <w:jc w:val="both"/>
+        <w:rPr>
+          <w:sz w:val="24"/>
+          <w:szCs w:val="24"/>
+        </w:rPr>
+      </w:pPr>
+    </w:p>
+    <w:p>
+      <w:pPr>
+        <w:jc w:val="center"/>
+        <w:rPr>
+          <w:b/>
+          <w:sz w:val="32"/>
+          <w:szCs w:val="32"/>
+        </w:rPr>
+      </w:pPr>
+      <w:r>
+        <w:rPr>
+          <w:b/>
+          <w:sz w:val="32"/>
+          <w:szCs w:val="32"/>
+        </w:rPr>
+        <w:t>Assistente Social</w:t>
+      </w:r>
+    </w:p>
+    <w:p>
+      <w:pPr>
+        <w:rPr>
+          <w:sz w:val="28"/>
+          <w:szCs w:val="28"/>
+          <w:u w:val="single"/>
+        </w:rPr>
+      </w:pPr>
+      <w:r>
+        <w:rPr>
+          <w:sz w:val="28"/>
+          <w:szCs w:val="28"/>
+          <w:u w:val="single"/>
+        </w:rPr>
+        <w:t>Registar entrevista d</w:t>
+      </w:r>
+      <w:r>
+        <w:rPr>
+          <w:sz w:val="28"/>
+          <w:szCs w:val="28"/>
+          <w:u w:val="single"/>
+        </w:rPr>
+        <w:t>o doador</w:t>
+      </w:r>
+    </w:p>
+    <w:p>
+      <w:pPr>
+        <w:rPr>
+          <w:b/>
+          <w:sz w:val="24"/>
+          <w:szCs w:val="24"/>
+        </w:rPr>
+      </w:pPr>
+      <w:r>
+        <w:rPr>
+          <w:b/>
+          <w:sz w:val="24"/>
+          <w:szCs w:val="24"/>
+        </w:rPr>
+        <w:t>Formato breve:</w:t>
+      </w:r>
+    </w:p>
+    <w:p>
+      <w:pPr>
+        <w:rPr>
+          <w:sz w:val="24"/>
+          <w:szCs w:val="24"/>
+        </w:rPr>
+      </w:pPr>
+      <w:r>
+        <w:rPr>
+          <w:sz w:val="24"/>
+          <w:szCs w:val="24"/>
+        </w:rPr>
+        <w:t>A assistente social</w:t>
+      </w:r>
+      <w:r>
+        <w:rPr>
+          <w:sz w:val="24"/>
+          <w:szCs w:val="24"/>
+        </w:rPr>
+        <w:t xml:space="preserve"> inicia no sistema o processo de </w:t>
+      </w:r>
+      <w:r>
+        <w:rPr>
+          <w:sz w:val="24"/>
+          <w:szCs w:val="24"/>
+        </w:rPr>
+        <w:t>registo</w:t>
+      </w:r>
+      <w:r>
+        <w:rPr>
+          <w:sz w:val="24"/>
+          <w:szCs w:val="24"/>
+        </w:rPr>
+        <w:t xml:space="preserve"> </w:t>
+      </w:r>
+      <w:r>
+        <w:rPr>
+          <w:sz w:val="24"/>
+          <w:szCs w:val="24"/>
+        </w:rPr>
+        <w:t>da entrevista</w:t>
+      </w:r>
+      <w:r>
+        <w:rPr>
+          <w:sz w:val="24"/>
+          <w:szCs w:val="24"/>
+        </w:rPr>
+        <w:t xml:space="preserve"> ao doador. O sistema solicita o preenchimento de um conjunto de dados.</w:t>
+      </w:r>
+    </w:p>
+    <w:p>
+      <w:pPr>
+        <w:rPr>
+          <w:b/>
+          <w:sz w:val="24"/>
+          <w:szCs w:val="24"/>
+        </w:rPr>
+      </w:pPr>
+      <w:r>
+        <w:rPr>
+          <w:sz w:val="24"/>
+          <w:szCs w:val="24"/>
+        </w:rPr>
+        <w:t>A assistente social</w:t>
+      </w:r>
+      <w:r>
+        <w:rPr>
+          <w:sz w:val="24"/>
+          <w:szCs w:val="24"/>
+        </w:rPr>
+        <w:t xml:space="preserve"> preenche os dados solicitados. O sistema valida os dados preenchidos e guarda a informação no sistema.</w:t>
+      </w:r>
+    </w:p>
+    <w:p>
+      <w:pPr>
+        <w:rPr>
+          <w:b/>
+          <w:sz w:val="24"/>
+          <w:szCs w:val="24"/>
+        </w:rPr>
+      </w:pPr>
+      <w:r>
+        <w:rPr>
+          <w:b/>
+          <w:sz w:val="24"/>
+          <w:szCs w:val="24"/>
+        </w:rPr>
+        <w:t>Formato completo:</w:t>
+      </w:r>
+    </w:p>
+    <w:p>
+      <w:pPr>
+        <w:jc w:val="both"/>
+        <w:rPr>
+          <w:sz w:val="24"/>
+          <w:szCs w:val="24"/>
+          <w:u w:val="single"/>
+        </w:rPr>
+      </w:pPr>
+      <w:r>
+        <w:rPr>
+          <w:sz w:val="24"/>
+          <w:szCs w:val="24"/>
+          <w:u w:val="single"/>
+        </w:rPr>
+        <w:t xml:space="preserve">Actor principal: </w:t>
+      </w:r>
+    </w:p>
+    <w:p>
+      <w:pPr>
+        <w:jc w:val="both"/>
+        <w:rPr>
+          <w:sz w:val="24"/>
+          <w:szCs w:val="24"/>
+        </w:rPr>
+      </w:pPr>
+      <w:r>
+        <w:rPr>
+          <w:sz w:val="24"/>
+          <w:szCs w:val="24"/>
+        </w:rPr>
+        <w:t>-Assistente social</w:t>
+      </w:r>
+    </w:p>
+    <w:p>
+      <w:pPr>
+        <w:jc w:val="both"/>
+        <w:rPr>
+          <w:sz w:val="24"/>
+          <w:szCs w:val="24"/>
+          <w:u w:val="single"/>
+        </w:rPr>
+      </w:pPr>
+      <w:r>
+        <w:rPr>
+          <w:sz w:val="24"/>
+          <w:szCs w:val="24"/>
+          <w:u w:val="single"/>
+        </w:rPr>
+        <w:t>Partes interessadas e seus interesses:</w:t>
+      </w:r>
+    </w:p>
+    <w:p>
+      <w:pPr>
+        <w:jc w:val="both"/>
+        <w:rPr>
+          <w:sz w:val="24"/>
+          <w:szCs w:val="24"/>
+        </w:rPr>
+      </w:pPr>
+      <w:r>
+        <w:rPr>
+          <w:sz w:val="24"/>
+          <w:szCs w:val="24"/>
+        </w:rPr>
+        <w:t>- Doador: Pretende que seja rápido.</w:t>
+      </w:r>
+    </w:p>
+    <w:p>
+      <w:pPr>
+        <w:jc w:val="both"/>
+        <w:rPr>
+          <w:sz w:val="24"/>
+          <w:szCs w:val="24"/>
+        </w:rPr>
+      </w:pPr>
+      <w:r>
+        <w:rPr>
+          <w:sz w:val="24"/>
+          <w:szCs w:val="24"/>
+        </w:rPr>
+        <w:t>-Assistente socia</w:t>
+      </w:r>
+      <w:r>
+        <w:rPr>
+          <w:sz w:val="24"/>
+          <w:szCs w:val="24"/>
+        </w:rPr>
+        <w:t xml:space="preserve">: Pretende </w:t>
+      </w:r>
+      <w:r>
+        <w:rPr>
+          <w:sz w:val="24"/>
+          <w:szCs w:val="24"/>
+        </w:rPr>
+        <w:t>que seja</w:t>
+      </w:r>
+      <w:r>
+        <w:rPr>
+          <w:sz w:val="24"/>
+          <w:szCs w:val="24"/>
+        </w:rPr>
+        <w:t xml:space="preserve"> simples e rápido.</w:t>
+      </w:r>
+    </w:p>
+    <w:p>
+      <w:pPr>
+        <w:jc w:val="both"/>
+        <w:rPr>
+          <w:sz w:val="24"/>
+          <w:szCs w:val="24"/>
+        </w:rPr>
+      </w:pPr>
+      <w:r>
+        <w:rPr>
+          <w:sz w:val="24"/>
+          <w:szCs w:val="24"/>
+          <w:u w:val="single"/>
+        </w:rPr>
+        <w:t>Pré-condições:</w:t>
+      </w:r>
+    </w:p>
+    <w:p>
+      <w:pPr>
+        <w:jc w:val="both"/>
+        <w:rPr>
+          <w:sz w:val="24"/>
+          <w:szCs w:val="24"/>
+        </w:rPr>
+      </w:pPr>
+      <w:r>
+        <w:rPr>
+          <w:sz w:val="24"/>
+          <w:szCs w:val="24"/>
+        </w:rPr>
+        <w:t>O</w:t>
+      </w:r>
+      <w:r>
+        <w:rPr>
+          <w:sz w:val="24"/>
+          <w:szCs w:val="24"/>
+        </w:rPr>
+        <w:t xml:space="preserve"> doador tem que estar registado no sistema.</w:t>
+      </w:r>
+    </w:p>
+    <w:p>
+      <w:pPr>
+        <w:jc w:val="both"/>
+        <w:rPr>
+          <w:sz w:val="24"/>
+          <w:szCs w:val="24"/>
+        </w:rPr>
+      </w:pPr>
+      <w:r>
+        <w:rPr>
+          <w:sz w:val="24"/>
+          <w:szCs w:val="24"/>
+          <w:u w:val="single"/>
+        </w:rPr>
+        <w:t>Pós-condições:</w:t>
+      </w:r>
+    </w:p>
+    <w:p>
+      <w:pPr>
+        <w:jc w:val="both"/>
+        <w:rPr>
+          <w:sz w:val="24"/>
+          <w:szCs w:val="24"/>
+        </w:rPr>
+      </w:pPr>
+      <w:r>
+        <w:rPr>
+          <w:sz w:val="24"/>
+          <w:szCs w:val="24"/>
+        </w:rPr>
+        <w:t>A entrevista fica registada</w:t>
+      </w:r>
+      <w:r>
+        <w:rPr>
+          <w:sz w:val="24"/>
+          <w:szCs w:val="24"/>
+        </w:rPr>
+        <w:t xml:space="preserve"> no sistema.</w:t>
+      </w:r>
+    </w:p>
+    <w:p>
+      <w:pPr>
+        <w:jc w:val="both"/>
+        <w:rPr>
+          <w:sz w:val="24"/>
+          <w:szCs w:val="24"/>
+          <w:u w:val="single"/>
+        </w:rPr>
+      </w:pPr>
+      <w:r>
+        <w:rPr>
+          <w:sz w:val="24"/>
+          <w:szCs w:val="24"/>
+          <w:u w:val="single"/>
+        </w:rPr>
+        <w:t>Cenário de sucesso principal (ou fluxo básico):</w:t>
+      </w:r>
+    </w:p>
+    <w:p>
+      <w:pPr>
+        <w:pStyle w:val="PargrafodaLista"/>
+        <w:numPr>
+          <w:ilvl w:val="0"/>
+          <w:numId w:val="6"/>
+        </w:numPr>
+        <w:jc w:val="both"/>
+        <w:rPr>
+          <w:sz w:val="24"/>
+          <w:szCs w:val="24"/>
+        </w:rPr>
+      </w:pPr>
+      <w:r>
+        <w:rPr>
+          <w:sz w:val="24"/>
+          <w:szCs w:val="24"/>
+        </w:rPr>
+        <w:t>A assistente social</w:t>
+      </w:r>
+      <w:r>
+        <w:rPr>
+          <w:sz w:val="24"/>
+          <w:szCs w:val="24"/>
+        </w:rPr>
+        <w:t xml:space="preserve"> inicia o processo de </w:t>
+      </w:r>
+      <w:r>
+        <w:rPr>
+          <w:sz w:val="24"/>
+          <w:szCs w:val="24"/>
+        </w:rPr>
+        <w:t>realização de registo da entrevista ao doador</w:t>
+      </w:r>
+      <w:r>
+        <w:rPr>
+          <w:sz w:val="24"/>
+          <w:szCs w:val="24"/>
+        </w:rPr>
+        <w:t>.</w:t>
+      </w:r>
+    </w:p>
+    <w:p>
+      <w:pPr>
+        <w:pStyle w:val="PargrafodaLista"/>
+        <w:numPr>
+          <w:ilvl w:val="0"/>
+          <w:numId w:val="6"/>
+        </w:numPr>
+        <w:jc w:val="both"/>
+        <w:rPr>
+          <w:sz w:val="24"/>
+          <w:szCs w:val="24"/>
+        </w:rPr>
+      </w:pPr>
+      <w:r>
+        <w:rPr>
+          <w:sz w:val="24"/>
+          <w:szCs w:val="24"/>
+        </w:rPr>
+        <w:t>O sistema solicita o preenchimento de vários dados.</w:t>
+      </w:r>
+    </w:p>
+    <w:p>
+      <w:pPr>
+        <w:pStyle w:val="PargrafodaLista"/>
+        <w:numPr>
+          <w:ilvl w:val="0"/>
+          <w:numId w:val="6"/>
+        </w:numPr>
+        <w:jc w:val="both"/>
+        <w:rPr>
+          <w:sz w:val="24"/>
+          <w:szCs w:val="24"/>
+        </w:rPr>
+      </w:pPr>
+      <w:r>
+        <w:rPr>
+          <w:sz w:val="24"/>
+          <w:szCs w:val="24"/>
+        </w:rPr>
+        <w:t>A assistente social</w:t>
+      </w:r>
+      <w:r>
+        <w:rPr>
+          <w:sz w:val="24"/>
+          <w:szCs w:val="24"/>
+        </w:rPr>
+        <w:t xml:space="preserve"> preenche os vários dados solicitados.</w:t>
+      </w:r>
+    </w:p>
+    <w:p>
+      <w:pPr>
+        <w:pStyle w:val="PargrafodaLista"/>
+        <w:numPr>
+          <w:ilvl w:val="0"/>
+          <w:numId w:val="6"/>
+        </w:numPr>
+        <w:jc w:val="both"/>
+        <w:rPr>
+          <w:sz w:val="24"/>
+          <w:szCs w:val="24"/>
+        </w:rPr>
+      </w:pPr>
+      <w:r>
+        <w:rPr>
+          <w:sz w:val="24"/>
+          <w:szCs w:val="24"/>
+        </w:rPr>
+        <w:t>O sistema valida os dados e guarda a informação no sistema.</w:t>
+      </w:r>
+    </w:p>
+    <w:p>
+      <w:pPr>
+        <w:jc w:val="both"/>
+        <w:rPr>
+          <w:sz w:val="24"/>
+          <w:szCs w:val="24"/>
+          <w:u w:val="single"/>
+        </w:rPr>
+      </w:pPr>
+      <w:r>
+        <w:rPr>
+          <w:sz w:val="24"/>
+          <w:szCs w:val="24"/>
+          <w:u w:val="single"/>
+        </w:rPr>
+        <w:t>Fluxo alternativo</w:t>
+      </w:r>
+    </w:p>
+    <w:p>
+      <w:pPr>
+        <w:pStyle w:val="NormalWeb"/>
+        <w:spacing w:before="0" w:beforeAutospacing="0" w:after="120" w:afterAutospacing="0"/>
+        <w:ind w:left="720"/>
+        <w:jc w:val="both"/>
+        <w:rPr>
+          <w:rFonts w:asciiTheme="minorHAnsi" w:eastAsiaTheme="minorHAnsi" w:hAnsiTheme="minorHAnsi" w:cstheme="minorBidi"/>
+          <w:lang w:eastAsia="en-US"/>
+        </w:rPr>
+      </w:pPr>
+      <w:r>
+        <w:rPr>
+          <w:rFonts w:asciiTheme="minorHAnsi" w:eastAsiaTheme="minorHAnsi" w:hAnsiTheme="minorHAnsi" w:cstheme="minorBidi"/>
+          <w:lang w:eastAsia="en-US"/>
+        </w:rPr>
+        <w:t>*a.</w:t>
+      </w:r>
+      <w:r>
+        <w:rPr>
+          <w:rFonts w:asciiTheme="minorHAnsi" w:eastAsiaTheme="minorHAnsi" w:hAnsiTheme="minorHAnsi" w:cstheme="minorBidi"/>
+          <w:lang w:eastAsia="en-US"/>
+        </w:rPr>
+        <w:t xml:space="preserve"> A qualquer momento a assistente social</w:t>
+      </w:r>
+      <w:bookmarkStart w:id="0" w:name="_GoBack"/>
+      <w:bookmarkEnd w:id="0"/>
+      <w:r>
+        <w:rPr>
+          <w:rFonts w:asciiTheme="minorHAnsi" w:eastAsiaTheme="minorHAnsi" w:hAnsiTheme="minorHAnsi" w:cstheme="minorBidi"/>
+          <w:lang w:eastAsia="en-US"/>
+        </w:rPr>
+        <w:t xml:space="preserve"> cancela o processo.</w:t>
+      </w:r>
+    </w:p>
+    <w:p>
+      <w:pPr>
+        <w:pStyle w:val="NormalWeb"/>
+        <w:spacing w:before="0" w:beforeAutospacing="0" w:after="120" w:afterAutospacing="0"/>
+        <w:ind w:left="720" w:firstLine="696"/>
+        <w:jc w:val="both"/>
+        <w:rPr>
+          <w:rFonts w:asciiTheme="minorHAnsi" w:eastAsiaTheme="minorHAnsi" w:hAnsiTheme="minorHAnsi" w:cstheme="minorBidi"/>
+          <w:lang w:eastAsia="en-US"/>
+        </w:rPr>
+      </w:pPr>
+      <w:r>
+        <w:rPr>
+          <w:rFonts w:asciiTheme="minorHAnsi" w:eastAsiaTheme="minorHAnsi" w:hAnsiTheme="minorHAnsi" w:cstheme="minorBidi"/>
+          <w:lang w:eastAsia="en-US"/>
+        </w:rPr>
+        <w:t>O caso de uso termina.</w:t>
+      </w:r>
+    </w:p>
+    <w:p>
+      <w:pPr>
+        <w:jc w:val="center"/>
         <w:rPr>
           <w:sz w:val="24"/>
           <w:szCs w:val="24"/>
@@ -2610,6 +3154,95 @@
     </w:lvl>
   </w:abstractNum>
   <w:abstractNum w:abstractNumId="4" w15:restartNumberingAfterBreak="0">
+    <w:nsid w:val="6DFF2DFF"/>
+    <w:multiLevelType w:val="hybridMultilevel"/>
+    <w:tmpl w:val="747A0816"/>
+    <w:lvl w:ilvl="0" w:tplc="0816000F">
+      <w:start w:val="1"/>
+      <w:numFmt w:val="decimal"/>
+      <w:lvlText w:val="%1."/>
+      <w:lvlJc w:val="left"/>
+      <w:pPr>
+        <w:ind w:left="720" w:hanging="360"/>
+      </w:pPr>
+      <w:rPr>
+        <w:rFonts w:hint="default"/>
+      </w:rPr>
+    </w:lvl>
+    <w:lvl w:ilvl="1" w:tplc="08160019" w:tentative="1">
+      <w:start w:val="1"/>
+      <w:numFmt w:val="lowerLetter"/>
+      <w:lvlText w:val="%2."/>
+      <w:lvlJc w:val="left"/>
+      <w:pPr>
+        <w:ind w:left="1440" w:hanging="360"/>
+      </w:pPr>
+    </w:lvl>
+    <w:lvl w:ilvl="2" w:tplc="0816001B" w:tentative="1">
+      <w:start w:val="1"/>
+      <w:numFmt w:val="lowerRoman"/>
+      <w:lvlText w:val="%3."/>
+      <w:lvlJc w:val="right"/>
+      <w:pPr>
+        <w:ind w:left="2160" w:hanging="180"/>
+      </w:pPr>
+    </w:lvl>
+    <w:lvl w:ilvl="3" w:tplc="0816000F" w:tentative="1">
+      <w:start w:val="1"/>
+      <w:numFmt w:val="decimal"/>
+      <w:lvlText w:val="%4."/>
+      <w:lvlJc w:val="left"/>
+      <w:pPr>
+        <w:ind w:left="2880" w:hanging="360"/>
+      </w:pPr>
+    </w:lvl>
+    <w:lvl w:ilvl="4" w:tplc="08160019" w:tentative="1">
+      <w:start w:val="1"/>
+      <w:numFmt w:val="lowerLetter"/>
+      <w:lvlText w:val="%5."/>
+      <w:lvlJc w:val="left"/>
+      <w:pPr>
+        <w:ind w:left="3600" w:hanging="360"/>
+      </w:pPr>
+    </w:lvl>
+    <w:lvl w:ilvl="5" w:tplc="0816001B" w:tentative="1">
+      <w:start w:val="1"/>
+      <w:numFmt w:val="lowerRoman"/>
+      <w:lvlText w:val="%6."/>
+      <w:lvlJc w:val="right"/>
+      <w:pPr>
+        <w:ind w:left="4320" w:hanging="180"/>
+      </w:pPr>
+    </w:lvl>
+    <w:lvl w:ilvl="6" w:tplc="0816000F" w:tentative="1">
+      <w:start w:val="1"/>
+      <w:numFmt w:val="decimal"/>
+      <w:lvlText w:val="%7."/>
+      <w:lvlJc w:val="left"/>
+      <w:pPr>
+        <w:ind w:left="5040" w:hanging="360"/>
+      </w:pPr>
+    </w:lvl>
+    <w:lvl w:ilvl="7" w:tplc="08160019" w:tentative="1">
+      <w:start w:val="1"/>
+      <w:numFmt w:val="lowerLetter"/>
+      <w:lvlText w:val="%8."/>
+      <w:lvlJc w:val="left"/>
+      <w:pPr>
+        <w:ind w:left="5760" w:hanging="360"/>
+      </w:pPr>
+    </w:lvl>
+    <w:lvl w:ilvl="8" w:tplc="0816001B" w:tentative="1">
+      <w:start w:val="1"/>
+      <w:numFmt w:val="lowerRoman"/>
+      <w:lvlText w:val="%9."/>
+      <w:lvlJc w:val="right"/>
+      <w:pPr>
+        <w:ind w:left="6480" w:hanging="180"/>
+      </w:pPr>
+    </w:lvl>
+  </w:abstractNum>
+  <w:abstractNum w:abstractNumId="5" w15:restartNumberingAfterBreak="0">
     <w:nsid w:val="795167C3"/>
     <w:multiLevelType w:val="hybridMultilevel"/>
     <w:tmpl w:val="747A0816"/>
@@ -2711,6 +3344,9 @@
     <w:abstractNumId w:val="3"/>
   </w:num>
   <w:num w:numId="5">
+    <w:abstractNumId w:val="5"/>
+  </w:num>
+  <w:num w:numId="6">
     <w:abstractNumId w:val="4"/>
   </w:num>
 </w:numbering>

</xml_diff>

<commit_message>
Levantamento dos casos de uso relacionados com o técnico de laboratório - Processo 1
</commit_message>
<xml_diff>
--- a/Documentacao/processos/Processo1_levantamento de casos de uso/Formatos breves_ Processo1.docx
+++ b/Documentacao/processos/Processo1_levantamento de casos de uso/Formatos breves_ Processo1.docx
@@ -2271,15 +2271,7 @@
           <w:szCs w:val="28"/>
           <w:u w:val="single"/>
         </w:rPr>
-        <w:t>Registar entrevista d</w:t>
-      </w:r>
-      <w:r>
-        <w:rPr>
-          <w:sz w:val="28"/>
-          <w:szCs w:val="28"/>
-          <w:u w:val="single"/>
-        </w:rPr>
-        <w:t>o doador</w:t>
+        <w:t>Registar entrevista do doador</w:t>
       </w:r>
     </w:p>
     <w:p>
@@ -2311,42 +2303,7 @@
           <w:sz w:val="24"/>
           <w:szCs w:val="24"/>
         </w:rPr>
-        <w:t>A assistente social</w:t>
-      </w:r>
-      <w:r>
-        <w:rPr>
-          <w:sz w:val="24"/>
-          <w:szCs w:val="24"/>
-        </w:rPr>
-        <w:t xml:space="preserve"> inicia no sistema o processo de </w:t>
-      </w:r>
-      <w:r>
-        <w:rPr>
-          <w:sz w:val="24"/>
-          <w:szCs w:val="24"/>
-        </w:rPr>
-        <w:t>registo</w:t>
-      </w:r>
-      <w:r>
-        <w:rPr>
-          <w:sz w:val="24"/>
-          <w:szCs w:val="24"/>
-        </w:rPr>
-        <w:t xml:space="preserve"> </w:t>
-      </w:r>
-      <w:r>
-        <w:rPr>
-          <w:sz w:val="24"/>
-          <w:szCs w:val="24"/>
-        </w:rPr>
-        <w:t>da entrevista</w:t>
-      </w:r>
-      <w:r>
-        <w:rPr>
-          <w:sz w:val="24"/>
-          <w:szCs w:val="24"/>
-        </w:rPr>
-        <w:t xml:space="preserve"> ao doador. O sistema solicita o preenchimento de um conjunto de dados.</w:t>
+        <w:t>A assistente social inicia no sistema o processo de registo da entrevista ao doador. O sistema solicita o preenchimento de um conjunto de dados.</w:t>
       </w:r>
     </w:p>
     <w:p>
@@ -2362,14 +2319,7 @@
           <w:sz w:val="24"/>
           <w:szCs w:val="24"/>
         </w:rPr>
-        <w:t>A assistente social</w:t>
-      </w:r>
-      <w:r>
-        <w:rPr>
-          <w:sz w:val="24"/>
-          <w:szCs w:val="24"/>
-        </w:rPr>
-        <w:t xml:space="preserve"> preenche os dados solicitados. O sistema valida os dados preenchidos e guarda a informação no sistema.</w:t>
+        <w:t>A assistente social preenche os dados solicitados. O sistema valida os dados preenchidos e guarda a informação no sistema.</w:t>
       </w:r>
     </w:p>
     <w:p>
@@ -2477,6 +2427,13 @@
           <w:sz w:val="24"/>
           <w:szCs w:val="24"/>
         </w:rPr>
+        <w:t>l</w:t>
+      </w:r>
+      <w:r>
+        <w:rPr>
+          <w:sz w:val="24"/>
+          <w:szCs w:val="24"/>
+        </w:rPr>
         <w:t xml:space="preserve">: Pretende </w:t>
       </w:r>
       <w:r>
@@ -2564,14 +2521,7 @@
           <w:sz w:val="24"/>
           <w:szCs w:val="24"/>
         </w:rPr>
-        <w:t>A entrevista fica registada</w:t>
-      </w:r>
-      <w:r>
-        <w:rPr>
-          <w:sz w:val="24"/>
-          <w:szCs w:val="24"/>
-        </w:rPr>
-        <w:t xml:space="preserve"> no sistema.</w:t>
+        <w:t>A entrevista fica registada no sistema.</w:t>
       </w:r>
     </w:p>
     <w:p>
@@ -2747,8 +2697,1049 @@
         </w:rPr>
         <w:t xml:space="preserve"> A qualquer momento a assistente social</w:t>
       </w:r>
+      <w:r>
+        <w:rPr>
+          <w:rFonts w:asciiTheme="minorHAnsi" w:eastAsiaTheme="minorHAnsi" w:hAnsiTheme="minorHAnsi" w:cstheme="minorBidi"/>
+          <w:lang w:eastAsia="en-US"/>
+        </w:rPr>
+        <w:t xml:space="preserve"> cancela o processo.</w:t>
+      </w:r>
+    </w:p>
+    <w:p>
+      <w:pPr>
+        <w:pStyle w:val="NormalWeb"/>
+        <w:spacing w:before="0" w:beforeAutospacing="0" w:after="120" w:afterAutospacing="0"/>
+        <w:ind w:left="720" w:firstLine="696"/>
+        <w:jc w:val="both"/>
+        <w:rPr>
+          <w:rFonts w:asciiTheme="minorHAnsi" w:eastAsiaTheme="minorHAnsi" w:hAnsiTheme="minorHAnsi" w:cstheme="minorBidi"/>
+          <w:lang w:eastAsia="en-US"/>
+        </w:rPr>
+      </w:pPr>
+      <w:r>
+        <w:rPr>
+          <w:rFonts w:asciiTheme="minorHAnsi" w:eastAsiaTheme="minorHAnsi" w:hAnsiTheme="minorHAnsi" w:cstheme="minorBidi"/>
+          <w:lang w:eastAsia="en-US"/>
+        </w:rPr>
+        <w:t>O caso de uso termina.</w:t>
+      </w:r>
+    </w:p>
+    <w:p>
+      <w:pPr>
+        <w:jc w:val="center"/>
+        <w:rPr>
+          <w:sz w:val="24"/>
+          <w:szCs w:val="24"/>
+        </w:rPr>
+      </w:pPr>
+    </w:p>
+    <w:p>
+      <w:pPr>
+        <w:jc w:val="center"/>
+        <w:rPr>
+          <w:b/>
+          <w:sz w:val="32"/>
+          <w:szCs w:val="32"/>
+        </w:rPr>
+      </w:pPr>
+      <w:r>
+        <w:rPr>
+          <w:b/>
+          <w:sz w:val="32"/>
+          <w:szCs w:val="32"/>
+        </w:rPr>
+        <w:t>Técnico de laboratório</w:t>
+      </w:r>
+    </w:p>
+    <w:p>
+      <w:pPr>
+        <w:rPr>
+          <w:sz w:val="28"/>
+          <w:szCs w:val="28"/>
+          <w:u w:val="single"/>
+        </w:rPr>
+      </w:pPr>
+      <w:r>
+        <w:rPr>
+          <w:sz w:val="28"/>
+          <w:szCs w:val="28"/>
+          <w:u w:val="single"/>
+        </w:rPr>
+        <w:t>Criar relatório das amostras analisadas</w:t>
+      </w:r>
+    </w:p>
+    <w:p>
+      <w:pPr>
+        <w:rPr>
+          <w:b/>
+          <w:sz w:val="24"/>
+          <w:szCs w:val="24"/>
+        </w:rPr>
+      </w:pPr>
+      <w:r>
+        <w:rPr>
+          <w:b/>
+          <w:sz w:val="24"/>
+          <w:szCs w:val="24"/>
+        </w:rPr>
+        <w:lastRenderedPageBreak/>
+        <w:t>Formato breve:</w:t>
+      </w:r>
+    </w:p>
+    <w:p>
+      <w:pPr>
+        <w:rPr>
+          <w:sz w:val="24"/>
+          <w:szCs w:val="24"/>
+        </w:rPr>
+      </w:pPr>
+      <w:r>
+        <w:rPr>
+          <w:sz w:val="24"/>
+          <w:szCs w:val="24"/>
+        </w:rPr>
+        <w:t xml:space="preserve">O técnico de laboratório inicia o processo de criação de relatório das amostras analisadas. </w:t>
+      </w:r>
+      <w:r>
+        <w:rPr>
+          <w:sz w:val="24"/>
+          <w:szCs w:val="24"/>
+        </w:rPr>
+        <w:t>O sistema solicita o preenchimento de um conjunto de dados.</w:t>
+      </w:r>
+    </w:p>
+    <w:p>
+      <w:pPr>
+        <w:rPr>
+          <w:b/>
+          <w:sz w:val="24"/>
+          <w:szCs w:val="24"/>
+        </w:rPr>
+      </w:pPr>
+      <w:r>
+        <w:rPr>
+          <w:sz w:val="24"/>
+          <w:szCs w:val="24"/>
+        </w:rPr>
+        <w:t>O técnico de laboratório</w:t>
+      </w:r>
+      <w:r>
+        <w:rPr>
+          <w:sz w:val="24"/>
+          <w:szCs w:val="24"/>
+        </w:rPr>
+        <w:t xml:space="preserve"> preenche os dados solicitados. O sistema valida os dados preenchidos e guarda a informação no sistema.</w:t>
+      </w:r>
+    </w:p>
+    <w:p>
+      <w:pPr>
+        <w:rPr>
+          <w:b/>
+          <w:sz w:val="24"/>
+          <w:szCs w:val="24"/>
+        </w:rPr>
+      </w:pPr>
+      <w:r>
+        <w:rPr>
+          <w:b/>
+          <w:sz w:val="24"/>
+          <w:szCs w:val="24"/>
+        </w:rPr>
+        <w:t>Formato completo:</w:t>
+      </w:r>
+    </w:p>
+    <w:p>
+      <w:pPr>
+        <w:jc w:val="both"/>
+        <w:rPr>
+          <w:sz w:val="24"/>
+          <w:szCs w:val="24"/>
+          <w:u w:val="single"/>
+        </w:rPr>
+      </w:pPr>
+      <w:r>
+        <w:rPr>
+          <w:sz w:val="24"/>
+          <w:szCs w:val="24"/>
+          <w:u w:val="single"/>
+        </w:rPr>
+        <w:t xml:space="preserve">Actor principal: </w:t>
+      </w:r>
+    </w:p>
+    <w:p>
+      <w:pPr>
+        <w:jc w:val="both"/>
+        <w:rPr>
+          <w:sz w:val="24"/>
+          <w:szCs w:val="24"/>
+        </w:rPr>
+      </w:pPr>
+      <w:r>
+        <w:rPr>
+          <w:sz w:val="24"/>
+          <w:szCs w:val="24"/>
+        </w:rPr>
+        <w:t>-Técnico de laboratório</w:t>
+      </w:r>
+    </w:p>
+    <w:p>
+      <w:pPr>
+        <w:jc w:val="both"/>
+        <w:rPr>
+          <w:sz w:val="24"/>
+          <w:szCs w:val="24"/>
+        </w:rPr>
+      </w:pPr>
+      <w:r>
+        <w:rPr>
+          <w:sz w:val="24"/>
+          <w:szCs w:val="24"/>
+          <w:u w:val="single"/>
+        </w:rPr>
+        <w:t>Partes interessadas e seus interesses:</w:t>
+      </w:r>
+    </w:p>
+    <w:p>
+      <w:pPr>
+        <w:jc w:val="both"/>
+        <w:rPr>
+          <w:sz w:val="24"/>
+          <w:szCs w:val="24"/>
+        </w:rPr>
+      </w:pPr>
+      <w:r>
+        <w:rPr>
+          <w:sz w:val="24"/>
+          <w:szCs w:val="24"/>
+        </w:rPr>
+        <w:t>-</w:t>
+      </w:r>
+      <w:r>
+        <w:rPr>
+          <w:sz w:val="24"/>
+          <w:szCs w:val="24"/>
+        </w:rPr>
+        <w:t>Técnico de laboratório</w:t>
+      </w:r>
+      <w:r>
+        <w:rPr>
+          <w:sz w:val="24"/>
+          <w:szCs w:val="24"/>
+        </w:rPr>
+        <w:t xml:space="preserve">: Pretende </w:t>
+      </w:r>
+      <w:r>
+        <w:rPr>
+          <w:sz w:val="24"/>
+          <w:szCs w:val="24"/>
+        </w:rPr>
+        <w:t>que seja</w:t>
+      </w:r>
+      <w:r>
+        <w:rPr>
+          <w:sz w:val="24"/>
+          <w:szCs w:val="24"/>
+        </w:rPr>
+        <w:t xml:space="preserve"> simples e rápido.</w:t>
+      </w:r>
+    </w:p>
+    <w:p>
+      <w:pPr>
+        <w:jc w:val="both"/>
+        <w:rPr>
+          <w:sz w:val="24"/>
+          <w:szCs w:val="24"/>
+        </w:rPr>
+      </w:pPr>
+      <w:r>
+        <w:rPr>
+          <w:sz w:val="24"/>
+          <w:szCs w:val="24"/>
+          <w:u w:val="single"/>
+        </w:rPr>
+        <w:t>Pré-condições:</w:t>
+      </w:r>
+    </w:p>
+    <w:p>
+      <w:pPr>
+        <w:jc w:val="both"/>
+        <w:rPr>
+          <w:sz w:val="24"/>
+          <w:szCs w:val="24"/>
+        </w:rPr>
+      </w:pPr>
+      <w:r>
+        <w:rPr>
+          <w:sz w:val="24"/>
+          <w:szCs w:val="24"/>
+        </w:rPr>
+        <w:t>O</w:t>
+      </w:r>
+      <w:r>
+        <w:rPr>
+          <w:sz w:val="24"/>
+          <w:szCs w:val="24"/>
+        </w:rPr>
+        <w:t xml:space="preserve"> doador </w:t>
+      </w:r>
+      <w:r>
+        <w:rPr>
+          <w:sz w:val="24"/>
+          <w:szCs w:val="24"/>
+        </w:rPr>
+        <w:t xml:space="preserve">e as amostras </w:t>
+      </w:r>
+      <w:r>
+        <w:rPr>
+          <w:sz w:val="24"/>
+          <w:szCs w:val="24"/>
+        </w:rPr>
+        <w:t>t</w:t>
+      </w:r>
+      <w:r>
+        <w:rPr>
+          <w:sz w:val="24"/>
+          <w:szCs w:val="24"/>
+        </w:rPr>
+        <w:t>êm que estar registadas</w:t>
+      </w:r>
+      <w:r>
+        <w:rPr>
+          <w:sz w:val="24"/>
+          <w:szCs w:val="24"/>
+        </w:rPr>
+        <w:t xml:space="preserve"> no sistema.</w:t>
+      </w:r>
+    </w:p>
+    <w:p>
+      <w:pPr>
+        <w:jc w:val="both"/>
+        <w:rPr>
+          <w:sz w:val="24"/>
+          <w:szCs w:val="24"/>
+        </w:rPr>
+      </w:pPr>
+      <w:r>
+        <w:rPr>
+          <w:sz w:val="24"/>
+          <w:szCs w:val="24"/>
+          <w:u w:val="single"/>
+        </w:rPr>
+        <w:t>Pós-condições:</w:t>
+      </w:r>
+    </w:p>
+    <w:p>
+      <w:pPr>
+        <w:jc w:val="both"/>
+        <w:rPr>
+          <w:sz w:val="24"/>
+          <w:szCs w:val="24"/>
+        </w:rPr>
+      </w:pPr>
+      <w:r>
+        <w:rPr>
+          <w:sz w:val="24"/>
+          <w:szCs w:val="24"/>
+        </w:rPr>
+        <w:t>O relatório fica registado</w:t>
+      </w:r>
+      <w:r>
+        <w:rPr>
+          <w:sz w:val="24"/>
+          <w:szCs w:val="24"/>
+        </w:rPr>
+        <w:t xml:space="preserve"> no sistema.</w:t>
+      </w:r>
+    </w:p>
+    <w:p>
+      <w:pPr>
+        <w:jc w:val="both"/>
+        <w:rPr>
+          <w:sz w:val="24"/>
+          <w:szCs w:val="24"/>
+          <w:u w:val="single"/>
+        </w:rPr>
+      </w:pPr>
+      <w:r>
+        <w:rPr>
+          <w:sz w:val="24"/>
+          <w:szCs w:val="24"/>
+          <w:u w:val="single"/>
+        </w:rPr>
+        <w:t>Cenário de sucesso principal (ou fluxo básico):</w:t>
+      </w:r>
+    </w:p>
+    <w:p>
+      <w:pPr>
+        <w:pStyle w:val="PargrafodaLista"/>
+        <w:numPr>
+          <w:ilvl w:val="0"/>
+          <w:numId w:val="7"/>
+        </w:numPr>
+        <w:jc w:val="both"/>
+        <w:rPr>
+          <w:sz w:val="24"/>
+          <w:szCs w:val="24"/>
+        </w:rPr>
+      </w:pPr>
+      <w:r>
+        <w:rPr>
+          <w:sz w:val="24"/>
+          <w:szCs w:val="24"/>
+        </w:rPr>
+        <w:t>O técnico de laboratório</w:t>
+      </w:r>
+      <w:r>
+        <w:rPr>
+          <w:sz w:val="24"/>
+          <w:szCs w:val="24"/>
+        </w:rPr>
+        <w:t xml:space="preserve"> inicia o processo de </w:t>
+      </w:r>
+      <w:r>
+        <w:rPr>
+          <w:sz w:val="24"/>
+          <w:szCs w:val="24"/>
+        </w:rPr>
+        <w:t>criação de relatório das amostras</w:t>
+      </w:r>
+      <w:r>
+        <w:rPr>
+          <w:sz w:val="24"/>
+          <w:szCs w:val="24"/>
+        </w:rPr>
+        <w:t>.</w:t>
+      </w:r>
+    </w:p>
+    <w:p>
+      <w:pPr>
+        <w:pStyle w:val="PargrafodaLista"/>
+        <w:numPr>
+          <w:ilvl w:val="0"/>
+          <w:numId w:val="7"/>
+        </w:numPr>
+        <w:jc w:val="both"/>
+        <w:rPr>
+          <w:sz w:val="24"/>
+          <w:szCs w:val="24"/>
+        </w:rPr>
+      </w:pPr>
+      <w:r>
+        <w:rPr>
+          <w:sz w:val="24"/>
+          <w:szCs w:val="24"/>
+        </w:rPr>
+        <w:t>O sistema solicita o preenchimento de vários dados.</w:t>
+      </w:r>
+    </w:p>
+    <w:p>
+      <w:pPr>
+        <w:pStyle w:val="PargrafodaLista"/>
+        <w:numPr>
+          <w:ilvl w:val="0"/>
+          <w:numId w:val="7"/>
+        </w:numPr>
+        <w:jc w:val="both"/>
+        <w:rPr>
+          <w:sz w:val="24"/>
+          <w:szCs w:val="24"/>
+        </w:rPr>
+      </w:pPr>
+      <w:r>
+        <w:rPr>
+          <w:sz w:val="24"/>
+          <w:szCs w:val="24"/>
+        </w:rPr>
+        <w:t xml:space="preserve">O técnico de laboratório </w:t>
+      </w:r>
+      <w:r>
+        <w:rPr>
+          <w:sz w:val="24"/>
+          <w:szCs w:val="24"/>
+        </w:rPr>
+        <w:t>preenche os vários dados solicitados.</w:t>
+      </w:r>
+    </w:p>
+    <w:p>
+      <w:pPr>
+        <w:pStyle w:val="PargrafodaLista"/>
+        <w:numPr>
+          <w:ilvl w:val="0"/>
+          <w:numId w:val="7"/>
+        </w:numPr>
+        <w:jc w:val="both"/>
+        <w:rPr>
+          <w:sz w:val="24"/>
+          <w:szCs w:val="24"/>
+        </w:rPr>
+      </w:pPr>
+      <w:r>
+        <w:rPr>
+          <w:sz w:val="24"/>
+          <w:szCs w:val="24"/>
+        </w:rPr>
+        <w:t>O sistema valida os dados e guarda a informação no sistema.</w:t>
+      </w:r>
+    </w:p>
+    <w:p>
+      <w:pPr>
+        <w:jc w:val="both"/>
+        <w:rPr>
+          <w:sz w:val="24"/>
+          <w:szCs w:val="24"/>
+          <w:u w:val="single"/>
+        </w:rPr>
+      </w:pPr>
+      <w:r>
+        <w:rPr>
+          <w:sz w:val="24"/>
+          <w:szCs w:val="24"/>
+          <w:u w:val="single"/>
+        </w:rPr>
+        <w:t>Fluxo alternativo</w:t>
+      </w:r>
+    </w:p>
+    <w:p>
+      <w:pPr>
+        <w:pStyle w:val="NormalWeb"/>
+        <w:spacing w:before="0" w:beforeAutospacing="0" w:after="120" w:afterAutospacing="0"/>
+        <w:ind w:left="720"/>
+        <w:jc w:val="both"/>
+        <w:rPr>
+          <w:rFonts w:asciiTheme="minorHAnsi" w:eastAsiaTheme="minorHAnsi" w:hAnsiTheme="minorHAnsi" w:cstheme="minorBidi"/>
+          <w:lang w:eastAsia="en-US"/>
+        </w:rPr>
+      </w:pPr>
+      <w:r>
+        <w:rPr>
+          <w:rFonts w:asciiTheme="minorHAnsi" w:eastAsiaTheme="minorHAnsi" w:hAnsiTheme="minorHAnsi" w:cstheme="minorBidi"/>
+          <w:lang w:eastAsia="en-US"/>
+        </w:rPr>
+        <w:t>*a.</w:t>
+      </w:r>
+      <w:r>
+        <w:rPr>
+          <w:rFonts w:asciiTheme="minorHAnsi" w:eastAsiaTheme="minorHAnsi" w:hAnsiTheme="minorHAnsi" w:cstheme="minorBidi"/>
+          <w:lang w:eastAsia="en-US"/>
+        </w:rPr>
+        <w:t xml:space="preserve"> A qualquer momento </w:t>
+      </w:r>
+      <w:r>
+        <w:rPr>
+          <w:rFonts w:asciiTheme="minorHAnsi" w:eastAsiaTheme="minorHAnsi" w:hAnsiTheme="minorHAnsi" w:cstheme="minorBidi"/>
+          <w:lang w:eastAsia="en-US"/>
+        </w:rPr>
+        <w:t>o técnico de laboratório</w:t>
+      </w:r>
+      <w:r>
+        <w:rPr>
+          <w:rFonts w:asciiTheme="minorHAnsi" w:eastAsiaTheme="minorHAnsi" w:hAnsiTheme="minorHAnsi" w:cstheme="minorBidi"/>
+          <w:lang w:eastAsia="en-US"/>
+        </w:rPr>
+        <w:t xml:space="preserve"> cancela o processo.</w:t>
+      </w:r>
+    </w:p>
+    <w:p>
+      <w:pPr>
+        <w:pStyle w:val="NormalWeb"/>
+        <w:spacing w:before="0" w:beforeAutospacing="0" w:after="120" w:afterAutospacing="0"/>
+        <w:ind w:left="720" w:firstLine="696"/>
+        <w:jc w:val="both"/>
+        <w:rPr>
+          <w:rFonts w:asciiTheme="minorHAnsi" w:eastAsiaTheme="minorHAnsi" w:hAnsiTheme="minorHAnsi" w:cstheme="minorBidi"/>
+          <w:lang w:eastAsia="en-US"/>
+        </w:rPr>
+      </w:pPr>
+      <w:r>
+        <w:rPr>
+          <w:rFonts w:asciiTheme="minorHAnsi" w:eastAsiaTheme="minorHAnsi" w:hAnsiTheme="minorHAnsi" w:cstheme="minorBidi"/>
+          <w:lang w:eastAsia="en-US"/>
+        </w:rPr>
+        <w:t>O caso de uso termina.</w:t>
+      </w:r>
+    </w:p>
+    <w:p>
+      <w:pPr>
+        <w:rPr>
+          <w:b/>
+          <w:sz w:val="32"/>
+          <w:szCs w:val="32"/>
+        </w:rPr>
+      </w:pPr>
+    </w:p>
+    <w:p>
+      <w:pPr>
+        <w:rPr>
+          <w:sz w:val="28"/>
+          <w:szCs w:val="28"/>
+          <w:u w:val="single"/>
+        </w:rPr>
+      </w:pPr>
+      <w:r>
+        <w:rPr>
+          <w:sz w:val="28"/>
+          <w:szCs w:val="28"/>
+          <w:u w:val="single"/>
+        </w:rPr>
+        <w:t>Registar materiais utilizados no espermograma</w:t>
+      </w:r>
+    </w:p>
+    <w:p>
+      <w:pPr>
+        <w:rPr>
+          <w:b/>
+          <w:sz w:val="24"/>
+          <w:szCs w:val="24"/>
+        </w:rPr>
+      </w:pPr>
+      <w:r>
+        <w:rPr>
+          <w:b/>
+          <w:sz w:val="24"/>
+          <w:szCs w:val="24"/>
+        </w:rPr>
+        <w:t>Formato breve:</w:t>
+      </w:r>
+    </w:p>
+    <w:p>
+      <w:pPr>
+        <w:rPr>
+          <w:sz w:val="24"/>
+          <w:szCs w:val="24"/>
+        </w:rPr>
+      </w:pPr>
+      <w:r>
+        <w:rPr>
+          <w:sz w:val="24"/>
+          <w:szCs w:val="24"/>
+        </w:rPr>
+        <w:t>O técnico de laboratório inicia o processo de</w:t>
+      </w:r>
+      <w:r>
+        <w:rPr>
+          <w:sz w:val="24"/>
+          <w:szCs w:val="24"/>
+        </w:rPr>
+        <w:t xml:space="preserve"> registar os materiais utilizados no espermograma</w:t>
+      </w:r>
+      <w:r>
+        <w:rPr>
+          <w:sz w:val="24"/>
+          <w:szCs w:val="24"/>
+        </w:rPr>
+        <w:t>. O sistema solicita o preenchimento de um conjunto de dados</w:t>
+      </w:r>
+      <w:r>
+        <w:rPr>
+          <w:sz w:val="24"/>
+          <w:szCs w:val="24"/>
+        </w:rPr>
+        <w:t xml:space="preserve"> </w:t>
+      </w:r>
       <w:bookmarkStart w:id="0" w:name="_GoBack"/>
       <w:bookmarkEnd w:id="0"/>
+      <w:r>
+        <w:rPr>
+          <w:sz w:val="24"/>
+          <w:szCs w:val="24"/>
+        </w:rPr>
+        <w:t>(material, lote e quantidade)</w:t>
+      </w:r>
+      <w:r>
+        <w:rPr>
+          <w:sz w:val="24"/>
+          <w:szCs w:val="24"/>
+        </w:rPr>
+        <w:t>.</w:t>
+      </w:r>
+    </w:p>
+    <w:p>
+      <w:pPr>
+        <w:rPr>
+          <w:b/>
+          <w:sz w:val="24"/>
+          <w:szCs w:val="24"/>
+        </w:rPr>
+      </w:pPr>
+      <w:r>
+        <w:rPr>
+          <w:sz w:val="24"/>
+          <w:szCs w:val="24"/>
+        </w:rPr>
+        <w:t>O técnico de laboratório preenche os dados solicitados. O sistema valida os dados preenchidos e guarda a informação no sistema.</w:t>
+      </w:r>
+    </w:p>
+    <w:p>
+      <w:pPr>
+        <w:rPr>
+          <w:b/>
+          <w:sz w:val="24"/>
+          <w:szCs w:val="24"/>
+        </w:rPr>
+      </w:pPr>
+      <w:r>
+        <w:rPr>
+          <w:b/>
+          <w:sz w:val="24"/>
+          <w:szCs w:val="24"/>
+        </w:rPr>
+        <w:t>Formato completo:</w:t>
+      </w:r>
+    </w:p>
+    <w:p>
+      <w:pPr>
+        <w:jc w:val="both"/>
+        <w:rPr>
+          <w:sz w:val="24"/>
+          <w:szCs w:val="24"/>
+          <w:u w:val="single"/>
+        </w:rPr>
+      </w:pPr>
+      <w:r>
+        <w:rPr>
+          <w:sz w:val="24"/>
+          <w:szCs w:val="24"/>
+          <w:u w:val="single"/>
+        </w:rPr>
+        <w:t xml:space="preserve">Actor principal: </w:t>
+      </w:r>
+    </w:p>
+    <w:p>
+      <w:pPr>
+        <w:jc w:val="both"/>
+        <w:rPr>
+          <w:sz w:val="24"/>
+          <w:szCs w:val="24"/>
+        </w:rPr>
+      </w:pPr>
+      <w:r>
+        <w:rPr>
+          <w:sz w:val="24"/>
+          <w:szCs w:val="24"/>
+        </w:rPr>
+        <w:lastRenderedPageBreak/>
+        <w:t>-Técnico de laboratório</w:t>
+      </w:r>
+    </w:p>
+    <w:p>
+      <w:pPr>
+        <w:jc w:val="both"/>
+        <w:rPr>
+          <w:sz w:val="24"/>
+          <w:szCs w:val="24"/>
+        </w:rPr>
+      </w:pPr>
+      <w:r>
+        <w:rPr>
+          <w:sz w:val="24"/>
+          <w:szCs w:val="24"/>
+          <w:u w:val="single"/>
+        </w:rPr>
+        <w:t>Partes interessadas e seus interesses:</w:t>
+      </w:r>
+    </w:p>
+    <w:p>
+      <w:pPr>
+        <w:jc w:val="both"/>
+        <w:rPr>
+          <w:sz w:val="24"/>
+          <w:szCs w:val="24"/>
+        </w:rPr>
+      </w:pPr>
+      <w:r>
+        <w:rPr>
+          <w:sz w:val="24"/>
+          <w:szCs w:val="24"/>
+        </w:rPr>
+        <w:t>-Técnico de laboratório</w:t>
+      </w:r>
+      <w:r>
+        <w:rPr>
+          <w:sz w:val="24"/>
+          <w:szCs w:val="24"/>
+        </w:rPr>
+        <w:t xml:space="preserve">: Pretende </w:t>
+      </w:r>
+      <w:r>
+        <w:rPr>
+          <w:sz w:val="24"/>
+          <w:szCs w:val="24"/>
+        </w:rPr>
+        <w:t>que seja</w:t>
+      </w:r>
+      <w:r>
+        <w:rPr>
+          <w:sz w:val="24"/>
+          <w:szCs w:val="24"/>
+        </w:rPr>
+        <w:t xml:space="preserve"> simples e rápido.</w:t>
+      </w:r>
+    </w:p>
+    <w:p>
+      <w:pPr>
+        <w:jc w:val="both"/>
+        <w:rPr>
+          <w:sz w:val="24"/>
+          <w:szCs w:val="24"/>
+        </w:rPr>
+      </w:pPr>
+      <w:r>
+        <w:rPr>
+          <w:sz w:val="24"/>
+          <w:szCs w:val="24"/>
+          <w:u w:val="single"/>
+        </w:rPr>
+        <w:t>Pré-condições:</w:t>
+      </w:r>
+    </w:p>
+    <w:p>
+      <w:pPr>
+        <w:jc w:val="both"/>
+        <w:rPr>
+          <w:sz w:val="24"/>
+          <w:szCs w:val="24"/>
+        </w:rPr>
+      </w:pPr>
+      <w:r>
+        <w:rPr>
+          <w:sz w:val="24"/>
+          <w:szCs w:val="24"/>
+          <w:u w:val="single"/>
+        </w:rPr>
+        <w:t>Pós-condições:</w:t>
+      </w:r>
+    </w:p>
+    <w:p>
+      <w:pPr>
+        <w:jc w:val="both"/>
+        <w:rPr>
+          <w:sz w:val="24"/>
+          <w:szCs w:val="24"/>
+        </w:rPr>
+      </w:pPr>
+      <w:r>
+        <w:rPr>
+          <w:sz w:val="24"/>
+          <w:szCs w:val="24"/>
+        </w:rPr>
+        <w:t>O registo de materiais utilizados</w:t>
+      </w:r>
+      <w:r>
+        <w:rPr>
+          <w:sz w:val="24"/>
+          <w:szCs w:val="24"/>
+        </w:rPr>
+        <w:t xml:space="preserve"> fica</w:t>
+      </w:r>
+      <w:r>
+        <w:rPr>
+          <w:sz w:val="24"/>
+          <w:szCs w:val="24"/>
+        </w:rPr>
+        <w:t>m</w:t>
+      </w:r>
+      <w:r>
+        <w:rPr>
+          <w:sz w:val="24"/>
+          <w:szCs w:val="24"/>
+        </w:rPr>
+        <w:t xml:space="preserve"> registado</w:t>
+      </w:r>
+      <w:r>
+        <w:rPr>
+          <w:sz w:val="24"/>
+          <w:szCs w:val="24"/>
+        </w:rPr>
+        <w:t>s</w:t>
+      </w:r>
+      <w:r>
+        <w:rPr>
+          <w:sz w:val="24"/>
+          <w:szCs w:val="24"/>
+        </w:rPr>
+        <w:t xml:space="preserve"> no sistema.</w:t>
+      </w:r>
+    </w:p>
+    <w:p>
+      <w:pPr>
+        <w:jc w:val="both"/>
+        <w:rPr>
+          <w:sz w:val="24"/>
+          <w:szCs w:val="24"/>
+          <w:u w:val="single"/>
+        </w:rPr>
+      </w:pPr>
+      <w:r>
+        <w:rPr>
+          <w:sz w:val="24"/>
+          <w:szCs w:val="24"/>
+          <w:u w:val="single"/>
+        </w:rPr>
+        <w:t>Cenário de sucesso principal (ou fluxo básico):</w:t>
+      </w:r>
+    </w:p>
+    <w:p>
+      <w:pPr>
+        <w:pStyle w:val="PargrafodaLista"/>
+        <w:numPr>
+          <w:ilvl w:val="0"/>
+          <w:numId w:val="8"/>
+        </w:numPr>
+        <w:jc w:val="both"/>
+        <w:rPr>
+          <w:sz w:val="24"/>
+          <w:szCs w:val="24"/>
+        </w:rPr>
+      </w:pPr>
+      <w:r>
+        <w:rPr>
+          <w:sz w:val="24"/>
+          <w:szCs w:val="24"/>
+        </w:rPr>
+        <w:t>O técnico de laboratório</w:t>
+      </w:r>
+      <w:r>
+        <w:rPr>
+          <w:sz w:val="24"/>
+          <w:szCs w:val="24"/>
+        </w:rPr>
+        <w:t xml:space="preserve"> inicia o processo de </w:t>
+      </w:r>
+      <w:r>
+        <w:rPr>
+          <w:sz w:val="24"/>
+          <w:szCs w:val="24"/>
+        </w:rPr>
+        <w:t>registo dos materiais utilizados no espermograma</w:t>
+      </w:r>
+      <w:r>
+        <w:rPr>
+          <w:sz w:val="24"/>
+          <w:szCs w:val="24"/>
+        </w:rPr>
+        <w:t>.</w:t>
+      </w:r>
+    </w:p>
+    <w:p>
+      <w:pPr>
+        <w:pStyle w:val="PargrafodaLista"/>
+        <w:numPr>
+          <w:ilvl w:val="0"/>
+          <w:numId w:val="8"/>
+        </w:numPr>
+        <w:jc w:val="both"/>
+        <w:rPr>
+          <w:sz w:val="24"/>
+          <w:szCs w:val="24"/>
+        </w:rPr>
+      </w:pPr>
+      <w:r>
+        <w:rPr>
+          <w:sz w:val="24"/>
+          <w:szCs w:val="24"/>
+        </w:rPr>
+        <w:t>O sistema solicita o preenchimento de vários dados</w:t>
+      </w:r>
+      <w:r>
+        <w:rPr>
+          <w:sz w:val="24"/>
+          <w:szCs w:val="24"/>
+        </w:rPr>
+        <w:t xml:space="preserve"> (material, lote e quantidade)</w:t>
+      </w:r>
+      <w:r>
+        <w:rPr>
+          <w:sz w:val="24"/>
+          <w:szCs w:val="24"/>
+        </w:rPr>
+        <w:t>.</w:t>
+      </w:r>
+    </w:p>
+    <w:p>
+      <w:pPr>
+        <w:pStyle w:val="PargrafodaLista"/>
+        <w:numPr>
+          <w:ilvl w:val="0"/>
+          <w:numId w:val="8"/>
+        </w:numPr>
+        <w:jc w:val="both"/>
+        <w:rPr>
+          <w:sz w:val="24"/>
+          <w:szCs w:val="24"/>
+        </w:rPr>
+      </w:pPr>
+      <w:r>
+        <w:rPr>
+          <w:sz w:val="24"/>
+          <w:szCs w:val="24"/>
+        </w:rPr>
+        <w:t>O técnico de laboratório preenche os vários dados solicitados.</w:t>
+      </w:r>
+    </w:p>
+    <w:p>
+      <w:pPr>
+        <w:pStyle w:val="PargrafodaLista"/>
+        <w:numPr>
+          <w:ilvl w:val="0"/>
+          <w:numId w:val="8"/>
+        </w:numPr>
+        <w:jc w:val="both"/>
+        <w:rPr>
+          <w:sz w:val="24"/>
+          <w:szCs w:val="24"/>
+        </w:rPr>
+      </w:pPr>
+      <w:r>
+        <w:rPr>
+          <w:sz w:val="24"/>
+          <w:szCs w:val="24"/>
+        </w:rPr>
+        <w:t>O sistema valida os dados e guarda a informação no sistema.</w:t>
+      </w:r>
+    </w:p>
+    <w:p>
+      <w:pPr>
+        <w:jc w:val="both"/>
+        <w:rPr>
+          <w:sz w:val="24"/>
+          <w:szCs w:val="24"/>
+          <w:u w:val="single"/>
+        </w:rPr>
+      </w:pPr>
+      <w:r>
+        <w:rPr>
+          <w:sz w:val="24"/>
+          <w:szCs w:val="24"/>
+          <w:u w:val="single"/>
+        </w:rPr>
+        <w:t>Fluxo alternativo</w:t>
+      </w:r>
+    </w:p>
+    <w:p>
+      <w:pPr>
+        <w:pStyle w:val="NormalWeb"/>
+        <w:spacing w:before="0" w:beforeAutospacing="0" w:after="120" w:afterAutospacing="0"/>
+        <w:ind w:left="720"/>
+        <w:jc w:val="both"/>
+        <w:rPr>
+          <w:rFonts w:asciiTheme="minorHAnsi" w:eastAsiaTheme="minorHAnsi" w:hAnsiTheme="minorHAnsi" w:cstheme="minorBidi"/>
+          <w:lang w:eastAsia="en-US"/>
+        </w:rPr>
+      </w:pPr>
+      <w:r>
+        <w:rPr>
+          <w:rFonts w:asciiTheme="minorHAnsi" w:eastAsiaTheme="minorHAnsi" w:hAnsiTheme="minorHAnsi" w:cstheme="minorBidi"/>
+          <w:lang w:eastAsia="en-US"/>
+        </w:rPr>
+        <w:t>*a.</w:t>
+      </w:r>
+      <w:r>
+        <w:rPr>
+          <w:rFonts w:asciiTheme="minorHAnsi" w:eastAsiaTheme="minorHAnsi" w:hAnsiTheme="minorHAnsi" w:cstheme="minorBidi"/>
+          <w:lang w:eastAsia="en-US"/>
+        </w:rPr>
+        <w:t xml:space="preserve"> A qualquer momento o técnico de laboratório</w:t>
+      </w:r>
       <w:r>
         <w:rPr>
           <w:rFonts w:asciiTheme="minorHAnsi" w:eastAsiaTheme="minorHAnsi" w:hAnsiTheme="minorHAnsi" w:cstheme="minorBidi"/>
@@ -2798,6 +3789,95 @@
 <file path=word/numbering.xml><?xml version="1.0" encoding="utf-8"?>
 <w:numbering xmlns:wpc="http://schemas.microsoft.com/office/word/2010/wordprocessingCanvas" xmlns:mc="http://schemas.openxmlformats.org/markup-compatibility/2006" xmlns:o="urn:schemas-microsoft-com:office:office" xmlns:r="http://schemas.openxmlformats.org/officeDocument/2006/relationships" xmlns:m="http://schemas.openxmlformats.org/officeDocument/2006/math" xmlns:v="urn:schemas-microsoft-com:vml" xmlns:wp14="http://schemas.microsoft.com/office/word/2010/wordprocessingDrawing" xmlns:wp="http://schemas.openxmlformats.org/drawingml/2006/wordprocessingDrawing" xmlns:w10="urn:schemas-microsoft-com:office:word" xmlns:w="http://schemas.openxmlformats.org/wordprocessingml/2006/main" xmlns:w14="http://schemas.microsoft.com/office/word/2010/wordml" xmlns:w15="http://schemas.microsoft.com/office/word/2012/wordml" xmlns:wpg="http://schemas.microsoft.com/office/word/2010/wordprocessingGroup" xmlns:wpi="http://schemas.microsoft.com/office/word/2010/wordprocessingInk" xmlns:wne="http://schemas.microsoft.com/office/word/2006/wordml" xmlns:wps="http://schemas.microsoft.com/office/word/2010/wordprocessingShape" mc:Ignorable="w14 w15 wp14">
   <w:abstractNum w:abstractNumId="0" w15:restartNumberingAfterBreak="0">
+    <w:nsid w:val="09412819"/>
+    <w:multiLevelType w:val="hybridMultilevel"/>
+    <w:tmpl w:val="747A0816"/>
+    <w:lvl w:ilvl="0" w:tplc="0816000F">
+      <w:start w:val="1"/>
+      <w:numFmt w:val="decimal"/>
+      <w:lvlText w:val="%1."/>
+      <w:lvlJc w:val="left"/>
+      <w:pPr>
+        <w:ind w:left="720" w:hanging="360"/>
+      </w:pPr>
+      <w:rPr>
+        <w:rFonts w:hint="default"/>
+      </w:rPr>
+    </w:lvl>
+    <w:lvl w:ilvl="1" w:tplc="08160019" w:tentative="1">
+      <w:start w:val="1"/>
+      <w:numFmt w:val="lowerLetter"/>
+      <w:lvlText w:val="%2."/>
+      <w:lvlJc w:val="left"/>
+      <w:pPr>
+        <w:ind w:left="1440" w:hanging="360"/>
+      </w:pPr>
+    </w:lvl>
+    <w:lvl w:ilvl="2" w:tplc="0816001B" w:tentative="1">
+      <w:start w:val="1"/>
+      <w:numFmt w:val="lowerRoman"/>
+      <w:lvlText w:val="%3."/>
+      <w:lvlJc w:val="right"/>
+      <w:pPr>
+        <w:ind w:left="2160" w:hanging="180"/>
+      </w:pPr>
+    </w:lvl>
+    <w:lvl w:ilvl="3" w:tplc="0816000F" w:tentative="1">
+      <w:start w:val="1"/>
+      <w:numFmt w:val="decimal"/>
+      <w:lvlText w:val="%4."/>
+      <w:lvlJc w:val="left"/>
+      <w:pPr>
+        <w:ind w:left="2880" w:hanging="360"/>
+      </w:pPr>
+    </w:lvl>
+    <w:lvl w:ilvl="4" w:tplc="08160019" w:tentative="1">
+      <w:start w:val="1"/>
+      <w:numFmt w:val="lowerLetter"/>
+      <w:lvlText w:val="%5."/>
+      <w:lvlJc w:val="left"/>
+      <w:pPr>
+        <w:ind w:left="3600" w:hanging="360"/>
+      </w:pPr>
+    </w:lvl>
+    <w:lvl w:ilvl="5" w:tplc="0816001B" w:tentative="1">
+      <w:start w:val="1"/>
+      <w:numFmt w:val="lowerRoman"/>
+      <w:lvlText w:val="%6."/>
+      <w:lvlJc w:val="right"/>
+      <w:pPr>
+        <w:ind w:left="4320" w:hanging="180"/>
+      </w:pPr>
+    </w:lvl>
+    <w:lvl w:ilvl="6" w:tplc="0816000F" w:tentative="1">
+      <w:start w:val="1"/>
+      <w:numFmt w:val="decimal"/>
+      <w:lvlText w:val="%7."/>
+      <w:lvlJc w:val="left"/>
+      <w:pPr>
+        <w:ind w:left="5040" w:hanging="360"/>
+      </w:pPr>
+    </w:lvl>
+    <w:lvl w:ilvl="7" w:tplc="08160019" w:tentative="1">
+      <w:start w:val="1"/>
+      <w:numFmt w:val="lowerLetter"/>
+      <w:lvlText w:val="%8."/>
+      <w:lvlJc w:val="left"/>
+      <w:pPr>
+        <w:ind w:left="5760" w:hanging="360"/>
+      </w:pPr>
+    </w:lvl>
+    <w:lvl w:ilvl="8" w:tplc="0816001B" w:tentative="1">
+      <w:start w:val="1"/>
+      <w:numFmt w:val="lowerRoman"/>
+      <w:lvlText w:val="%9."/>
+      <w:lvlJc w:val="right"/>
+      <w:pPr>
+        <w:ind w:left="6480" w:hanging="180"/>
+      </w:pPr>
+    </w:lvl>
+  </w:abstractNum>
+  <w:abstractNum w:abstractNumId="1" w15:restartNumberingAfterBreak="0">
     <w:nsid w:val="1D9341C9"/>
     <w:multiLevelType w:val="hybridMultilevel"/>
     <w:tmpl w:val="3A10E7E6"/>
@@ -2886,7 +3966,7 @@
       </w:pPr>
     </w:lvl>
   </w:abstractNum>
-  <w:abstractNum w:abstractNumId="1" w15:restartNumberingAfterBreak="0">
+  <w:abstractNum w:abstractNumId="2" w15:restartNumberingAfterBreak="0">
     <w:nsid w:val="2A8D0EEF"/>
     <w:multiLevelType w:val="hybridMultilevel"/>
     <w:tmpl w:val="747A0816"/>
@@ -2975,7 +4055,96 @@
       </w:pPr>
     </w:lvl>
   </w:abstractNum>
-  <w:abstractNum w:abstractNumId="2" w15:restartNumberingAfterBreak="0">
+  <w:abstractNum w:abstractNumId="3" w15:restartNumberingAfterBreak="0">
+    <w:nsid w:val="2CC36BDB"/>
+    <w:multiLevelType w:val="hybridMultilevel"/>
+    <w:tmpl w:val="747A0816"/>
+    <w:lvl w:ilvl="0" w:tplc="0816000F">
+      <w:start w:val="1"/>
+      <w:numFmt w:val="decimal"/>
+      <w:lvlText w:val="%1."/>
+      <w:lvlJc w:val="left"/>
+      <w:pPr>
+        <w:ind w:left="720" w:hanging="360"/>
+      </w:pPr>
+      <w:rPr>
+        <w:rFonts w:hint="default"/>
+      </w:rPr>
+    </w:lvl>
+    <w:lvl w:ilvl="1" w:tplc="08160019" w:tentative="1">
+      <w:start w:val="1"/>
+      <w:numFmt w:val="lowerLetter"/>
+      <w:lvlText w:val="%2."/>
+      <w:lvlJc w:val="left"/>
+      <w:pPr>
+        <w:ind w:left="1440" w:hanging="360"/>
+      </w:pPr>
+    </w:lvl>
+    <w:lvl w:ilvl="2" w:tplc="0816001B" w:tentative="1">
+      <w:start w:val="1"/>
+      <w:numFmt w:val="lowerRoman"/>
+      <w:lvlText w:val="%3."/>
+      <w:lvlJc w:val="right"/>
+      <w:pPr>
+        <w:ind w:left="2160" w:hanging="180"/>
+      </w:pPr>
+    </w:lvl>
+    <w:lvl w:ilvl="3" w:tplc="0816000F" w:tentative="1">
+      <w:start w:val="1"/>
+      <w:numFmt w:val="decimal"/>
+      <w:lvlText w:val="%4."/>
+      <w:lvlJc w:val="left"/>
+      <w:pPr>
+        <w:ind w:left="2880" w:hanging="360"/>
+      </w:pPr>
+    </w:lvl>
+    <w:lvl w:ilvl="4" w:tplc="08160019" w:tentative="1">
+      <w:start w:val="1"/>
+      <w:numFmt w:val="lowerLetter"/>
+      <w:lvlText w:val="%5."/>
+      <w:lvlJc w:val="left"/>
+      <w:pPr>
+        <w:ind w:left="3600" w:hanging="360"/>
+      </w:pPr>
+    </w:lvl>
+    <w:lvl w:ilvl="5" w:tplc="0816001B" w:tentative="1">
+      <w:start w:val="1"/>
+      <w:numFmt w:val="lowerRoman"/>
+      <w:lvlText w:val="%6."/>
+      <w:lvlJc w:val="right"/>
+      <w:pPr>
+        <w:ind w:left="4320" w:hanging="180"/>
+      </w:pPr>
+    </w:lvl>
+    <w:lvl w:ilvl="6" w:tplc="0816000F" w:tentative="1">
+      <w:start w:val="1"/>
+      <w:numFmt w:val="decimal"/>
+      <w:lvlText w:val="%7."/>
+      <w:lvlJc w:val="left"/>
+      <w:pPr>
+        <w:ind w:left="5040" w:hanging="360"/>
+      </w:pPr>
+    </w:lvl>
+    <w:lvl w:ilvl="7" w:tplc="08160019" w:tentative="1">
+      <w:start w:val="1"/>
+      <w:numFmt w:val="lowerLetter"/>
+      <w:lvlText w:val="%8."/>
+      <w:lvlJc w:val="left"/>
+      <w:pPr>
+        <w:ind w:left="5760" w:hanging="360"/>
+      </w:pPr>
+    </w:lvl>
+    <w:lvl w:ilvl="8" w:tplc="0816001B" w:tentative="1">
+      <w:start w:val="1"/>
+      <w:numFmt w:val="lowerRoman"/>
+      <w:lvlText w:val="%9."/>
+      <w:lvlJc w:val="right"/>
+      <w:pPr>
+        <w:ind w:left="6480" w:hanging="180"/>
+      </w:pPr>
+    </w:lvl>
+  </w:abstractNum>
+  <w:abstractNum w:abstractNumId="4" w15:restartNumberingAfterBreak="0">
     <w:nsid w:val="2EF36584"/>
     <w:multiLevelType w:val="hybridMultilevel"/>
     <w:tmpl w:val="747A0816"/>
@@ -3064,7 +4233,7 @@
       </w:pPr>
     </w:lvl>
   </w:abstractNum>
-  <w:abstractNum w:abstractNumId="3" w15:restartNumberingAfterBreak="0">
+  <w:abstractNum w:abstractNumId="5" w15:restartNumberingAfterBreak="0">
     <w:nsid w:val="65083985"/>
     <w:multiLevelType w:val="hybridMultilevel"/>
     <w:tmpl w:val="747A0816"/>
@@ -3153,7 +4322,7 @@
       </w:pPr>
     </w:lvl>
   </w:abstractNum>
-  <w:abstractNum w:abstractNumId="4" w15:restartNumberingAfterBreak="0">
+  <w:abstractNum w:abstractNumId="6" w15:restartNumberingAfterBreak="0">
     <w:nsid w:val="6DFF2DFF"/>
     <w:multiLevelType w:val="hybridMultilevel"/>
     <w:tmpl w:val="747A0816"/>
@@ -3242,7 +4411,7 @@
       </w:pPr>
     </w:lvl>
   </w:abstractNum>
-  <w:abstractNum w:abstractNumId="5" w15:restartNumberingAfterBreak="0">
+  <w:abstractNum w:abstractNumId="7" w15:restartNumberingAfterBreak="0">
     <w:nsid w:val="795167C3"/>
     <w:multiLevelType w:val="hybridMultilevel"/>
     <w:tmpl w:val="747A0816"/>
@@ -3332,22 +4501,28 @@
     </w:lvl>
   </w:abstractNum>
   <w:num w:numId="1">
-    <w:abstractNumId w:val="0"/>
+    <w:abstractNumId w:val="1"/>
   </w:num>
   <w:num w:numId="2">
+    <w:abstractNumId w:val="4"/>
+  </w:num>
+  <w:num w:numId="3">
     <w:abstractNumId w:val="2"/>
   </w:num>
-  <w:num w:numId="3">
-    <w:abstractNumId w:val="1"/>
+  <w:num w:numId="4">
+    <w:abstractNumId w:val="5"/>
   </w:num>
-  <w:num w:numId="4">
+  <w:num w:numId="5">
+    <w:abstractNumId w:val="7"/>
+  </w:num>
+  <w:num w:numId="6">
+    <w:abstractNumId w:val="6"/>
+  </w:num>
+  <w:num w:numId="7">
     <w:abstractNumId w:val="3"/>
   </w:num>
-  <w:num w:numId="5">
-    <w:abstractNumId w:val="5"/>
-  </w:num>
-  <w:num w:numId="6">
-    <w:abstractNumId w:val="4"/>
+  <w:num w:numId="8">
+    <w:abstractNumId w:val="0"/>
   </w:num>
 </w:numbering>
 </file>

</xml_diff>

<commit_message>
Levantamento dos casos de uso relacionados com o diretor de laboratório - Processo 1
</commit_message>
<xml_diff>
--- a/Documentacao/processos/Processo1_levantamento de casos de uso/Formatos breves_ Processo1.docx
+++ b/Documentacao/processos/Processo1_levantamento de casos de uso/Formatos breves_ Processo1.docx
@@ -2798,14 +2798,7 @@
           <w:sz w:val="24"/>
           <w:szCs w:val="24"/>
         </w:rPr>
-        <w:t xml:space="preserve">O técnico de laboratório inicia o processo de criação de relatório das amostras analisadas. </w:t>
-      </w:r>
-      <w:r>
-        <w:rPr>
-          <w:sz w:val="24"/>
-          <w:szCs w:val="24"/>
-        </w:rPr>
-        <w:t>O sistema solicita o preenchimento de um conjunto de dados.</w:t>
+        <w:t>O técnico de laboratório inicia o processo de criação de relatório das amostras analisadas. O sistema solicita o preenchimento de um conjunto de dados.</w:t>
       </w:r>
     </w:p>
     <w:p>
@@ -2821,14 +2814,7 @@
           <w:sz w:val="24"/>
           <w:szCs w:val="24"/>
         </w:rPr>
-        <w:t>O técnico de laboratório</w:t>
-      </w:r>
-      <w:r>
-        <w:rPr>
-          <w:sz w:val="24"/>
-          <w:szCs w:val="24"/>
-        </w:rPr>
-        <w:t xml:space="preserve"> preenche os dados solicitados. O sistema valida os dados preenchidos e guarda a informação no sistema.</w:t>
+        <w:t>O técnico de laboratório preenche os dados solicitados. O sistema valida os dados preenchidos e guarda a informação no sistema.</w:t>
       </w:r>
     </w:p>
     <w:p>
@@ -2912,14 +2898,7 @@
           <w:sz w:val="24"/>
           <w:szCs w:val="24"/>
         </w:rPr>
-        <w:t>-</w:t>
-      </w:r>
-      <w:r>
-        <w:rPr>
-          <w:sz w:val="24"/>
-          <w:szCs w:val="24"/>
-        </w:rPr>
-        <w:t>Técnico de laboratório</w:t>
+        <w:t>-Técnico de laboratório</w:t>
       </w:r>
       <w:r>
         <w:rPr>
@@ -2980,35 +2959,7 @@
           <w:sz w:val="24"/>
           <w:szCs w:val="24"/>
         </w:rPr>
-        <w:t xml:space="preserve"> doador </w:t>
-      </w:r>
-      <w:r>
-        <w:rPr>
-          <w:sz w:val="24"/>
-          <w:szCs w:val="24"/>
-        </w:rPr>
-        <w:t xml:space="preserve">e as amostras </w:t>
-      </w:r>
-      <w:r>
-        <w:rPr>
-          <w:sz w:val="24"/>
-          <w:szCs w:val="24"/>
-        </w:rPr>
-        <w:t>t</w:t>
-      </w:r>
-      <w:r>
-        <w:rPr>
-          <w:sz w:val="24"/>
-          <w:szCs w:val="24"/>
-        </w:rPr>
-        <w:t>êm que estar registadas</w:t>
-      </w:r>
-      <w:r>
-        <w:rPr>
-          <w:sz w:val="24"/>
-          <w:szCs w:val="24"/>
-        </w:rPr>
-        <w:t xml:space="preserve"> no sistema.</w:t>
+        <w:t xml:space="preserve"> doador e as amostras têm que estar registadas no sistema.</w:t>
       </w:r>
     </w:p>
     <w:p>
@@ -3041,14 +2992,7 @@
           <w:sz w:val="24"/>
           <w:szCs w:val="24"/>
         </w:rPr>
-        <w:t>O relatório fica registado</w:t>
-      </w:r>
-      <w:r>
-        <w:rPr>
-          <w:sz w:val="24"/>
-          <w:szCs w:val="24"/>
-        </w:rPr>
-        <w:t xml:space="preserve"> no sistema.</w:t>
+        <w:t>O relatório fica registado no sistema.</w:t>
       </w:r>
     </w:p>
     <w:p>
@@ -3313,37 +3257,14 @@
           <w:sz w:val="24"/>
           <w:szCs w:val="24"/>
         </w:rPr>
-        <w:t>O técnico de laboratório inicia o processo de</w:t>
-      </w:r>
-      <w:r>
-        <w:rPr>
-          <w:sz w:val="24"/>
-          <w:szCs w:val="24"/>
-        </w:rPr>
-        <w:t xml:space="preserve"> registar os materiais utilizados no espermograma</w:t>
-      </w:r>
-      <w:r>
-        <w:rPr>
-          <w:sz w:val="24"/>
-          <w:szCs w:val="24"/>
-        </w:rPr>
-        <w:t>. O sistema solicita o preenchimento de um conjunto de dados</w:t>
-      </w:r>
-      <w:r>
-        <w:rPr>
-          <w:sz w:val="24"/>
-          <w:szCs w:val="24"/>
-        </w:rPr>
-        <w:t xml:space="preserve"> </w:t>
-      </w:r>
-      <w:bookmarkStart w:id="0" w:name="_GoBack"/>
-      <w:bookmarkEnd w:id="0"/>
-      <w:r>
-        <w:rPr>
-          <w:sz w:val="24"/>
-          <w:szCs w:val="24"/>
-        </w:rPr>
-        <w:t>(material, lote e quantidade)</w:t>
+        <w:t>O técnico de laboratório inicia o processo de registar os materiais utilizados no espermograma. O sistema solicita o preenchimento de um conjunto de dados</w:t>
+      </w:r>
+      <w:r>
+        <w:rPr>
+          <w:sz w:val="24"/>
+          <w:szCs w:val="24"/>
+        </w:rPr>
+        <w:t xml:space="preserve"> (material, lote e quantidade)</w:t>
       </w:r>
       <w:r>
         <w:rPr>
@@ -3522,42 +3443,7 @@
           <w:sz w:val="24"/>
           <w:szCs w:val="24"/>
         </w:rPr>
-        <w:t>O registo de materiais utilizados</w:t>
-      </w:r>
-      <w:r>
-        <w:rPr>
-          <w:sz w:val="24"/>
-          <w:szCs w:val="24"/>
-        </w:rPr>
-        <w:t xml:space="preserve"> fica</w:t>
-      </w:r>
-      <w:r>
-        <w:rPr>
-          <w:sz w:val="24"/>
-          <w:szCs w:val="24"/>
-        </w:rPr>
-        <w:t>m</w:t>
-      </w:r>
-      <w:r>
-        <w:rPr>
-          <w:sz w:val="24"/>
-          <w:szCs w:val="24"/>
-        </w:rPr>
-        <w:t xml:space="preserve"> registado</w:t>
-      </w:r>
-      <w:r>
-        <w:rPr>
-          <w:sz w:val="24"/>
-          <w:szCs w:val="24"/>
-        </w:rPr>
-        <w:t>s</w:t>
-      </w:r>
-      <w:r>
-        <w:rPr>
-          <w:sz w:val="24"/>
-          <w:szCs w:val="24"/>
-        </w:rPr>
-        <w:t xml:space="preserve"> no sistema.</w:t>
+        <w:t>O registo de materiais utilizados ficam registados no sistema.</w:t>
       </w:r>
     </w:p>
     <w:p>
@@ -3740,6 +3626,537 @@
         </w:rPr>
         <w:t xml:space="preserve"> A qualquer momento o técnico de laboratório</w:t>
       </w:r>
+      <w:r>
+        <w:rPr>
+          <w:rFonts w:asciiTheme="minorHAnsi" w:eastAsiaTheme="minorHAnsi" w:hAnsiTheme="minorHAnsi" w:cstheme="minorBidi"/>
+          <w:lang w:eastAsia="en-US"/>
+        </w:rPr>
+        <w:t xml:space="preserve"> cancela o processo.</w:t>
+      </w:r>
+    </w:p>
+    <w:p>
+      <w:pPr>
+        <w:pStyle w:val="NormalWeb"/>
+        <w:spacing w:before="0" w:beforeAutospacing="0" w:after="120" w:afterAutospacing="0"/>
+        <w:ind w:left="720" w:firstLine="696"/>
+        <w:jc w:val="both"/>
+        <w:rPr>
+          <w:rFonts w:asciiTheme="minorHAnsi" w:eastAsiaTheme="minorHAnsi" w:hAnsiTheme="minorHAnsi" w:cstheme="minorBidi"/>
+          <w:lang w:eastAsia="en-US"/>
+        </w:rPr>
+      </w:pPr>
+      <w:r>
+        <w:rPr>
+          <w:rFonts w:asciiTheme="minorHAnsi" w:eastAsiaTheme="minorHAnsi" w:hAnsiTheme="minorHAnsi" w:cstheme="minorBidi"/>
+          <w:lang w:eastAsia="en-US"/>
+        </w:rPr>
+        <w:t>O caso de uso termina.</w:t>
+      </w:r>
+    </w:p>
+    <w:p>
+      <w:pPr>
+        <w:jc w:val="center"/>
+        <w:rPr>
+          <w:sz w:val="24"/>
+          <w:szCs w:val="24"/>
+        </w:rPr>
+      </w:pPr>
+    </w:p>
+    <w:p>
+      <w:pPr>
+        <w:jc w:val="center"/>
+        <w:rPr>
+          <w:b/>
+          <w:sz w:val="32"/>
+          <w:szCs w:val="32"/>
+        </w:rPr>
+      </w:pPr>
+      <w:r>
+        <w:rPr>
+          <w:b/>
+          <w:sz w:val="32"/>
+          <w:szCs w:val="32"/>
+        </w:rPr>
+        <w:t>Diretor</w:t>
+      </w:r>
+      <w:r>
+        <w:rPr>
+          <w:b/>
+          <w:sz w:val="32"/>
+          <w:szCs w:val="32"/>
+        </w:rPr>
+        <w:t xml:space="preserve"> de laboratório</w:t>
+      </w:r>
+    </w:p>
+    <w:p>
+      <w:pPr>
+        <w:rPr>
+          <w:sz w:val="28"/>
+          <w:szCs w:val="28"/>
+          <w:u w:val="single"/>
+        </w:rPr>
+      </w:pPr>
+      <w:r>
+        <w:rPr>
+          <w:sz w:val="28"/>
+          <w:szCs w:val="28"/>
+          <w:u w:val="single"/>
+        </w:rPr>
+        <w:t>Validar resultados das amostras</w:t>
+      </w:r>
+    </w:p>
+    <w:p>
+      <w:pPr>
+        <w:rPr>
+          <w:b/>
+          <w:sz w:val="24"/>
+          <w:szCs w:val="24"/>
+        </w:rPr>
+      </w:pPr>
+      <w:r>
+        <w:rPr>
+          <w:b/>
+          <w:sz w:val="24"/>
+          <w:szCs w:val="24"/>
+        </w:rPr>
+        <w:t>Formato breve:</w:t>
+      </w:r>
+    </w:p>
+    <w:p>
+      <w:pPr>
+        <w:rPr>
+          <w:sz w:val="24"/>
+          <w:szCs w:val="24"/>
+        </w:rPr>
+      </w:pPr>
+      <w:r>
+        <w:rPr>
+          <w:sz w:val="24"/>
+          <w:szCs w:val="24"/>
+        </w:rPr>
+        <w:t>O diretor</w:t>
+      </w:r>
+      <w:r>
+        <w:rPr>
+          <w:sz w:val="24"/>
+          <w:szCs w:val="24"/>
+        </w:rPr>
+        <w:t xml:space="preserve"> inicia no sistema o process</w:t>
+      </w:r>
+      <w:r>
+        <w:rPr>
+          <w:sz w:val="24"/>
+          <w:szCs w:val="24"/>
+        </w:rPr>
+        <w:t>o de validação dos resultados das amostras</w:t>
+      </w:r>
+      <w:r>
+        <w:rPr>
+          <w:sz w:val="24"/>
+          <w:szCs w:val="24"/>
+        </w:rPr>
+        <w:t xml:space="preserve">. O sistema apresenta o relatório </w:t>
+      </w:r>
+      <w:r>
+        <w:rPr>
+          <w:sz w:val="24"/>
+          <w:szCs w:val="24"/>
+        </w:rPr>
+        <w:t>das amostras analisadas e solicita</w:t>
+      </w:r>
+      <w:r>
+        <w:rPr>
+          <w:sz w:val="24"/>
+          <w:szCs w:val="24"/>
+        </w:rPr>
+        <w:t xml:space="preserve"> aprovação.</w:t>
+      </w:r>
+    </w:p>
+    <w:p>
+      <w:pPr>
+        <w:rPr>
+          <w:b/>
+          <w:sz w:val="24"/>
+          <w:szCs w:val="24"/>
+        </w:rPr>
+      </w:pPr>
+      <w:r>
+        <w:rPr>
+          <w:sz w:val="24"/>
+          <w:szCs w:val="24"/>
+        </w:rPr>
+        <w:t>O diretor de laboratório</w:t>
+      </w:r>
+      <w:r>
+        <w:rPr>
+          <w:sz w:val="24"/>
+          <w:szCs w:val="24"/>
+        </w:rPr>
+        <w:t xml:space="preserve"> analisa o relatório e aprova os resultados. O sistema guarda a aprovação no sistema.</w:t>
+      </w:r>
+    </w:p>
+    <w:p>
+      <w:pPr>
+        <w:rPr>
+          <w:b/>
+          <w:sz w:val="24"/>
+          <w:szCs w:val="24"/>
+        </w:rPr>
+      </w:pPr>
+      <w:r>
+        <w:rPr>
+          <w:b/>
+          <w:sz w:val="24"/>
+          <w:szCs w:val="24"/>
+        </w:rPr>
+        <w:t>Formato completo:</w:t>
+      </w:r>
+    </w:p>
+    <w:p>
+      <w:pPr>
+        <w:jc w:val="both"/>
+        <w:rPr>
+          <w:sz w:val="24"/>
+          <w:szCs w:val="24"/>
+          <w:u w:val="single"/>
+        </w:rPr>
+      </w:pPr>
+      <w:r>
+        <w:rPr>
+          <w:sz w:val="24"/>
+          <w:szCs w:val="24"/>
+          <w:u w:val="single"/>
+        </w:rPr>
+        <w:t xml:space="preserve">Actor principal: </w:t>
+      </w:r>
+    </w:p>
+    <w:p>
+      <w:pPr>
+        <w:jc w:val="both"/>
+        <w:rPr>
+          <w:sz w:val="24"/>
+          <w:szCs w:val="24"/>
+        </w:rPr>
+      </w:pPr>
+      <w:r>
+        <w:rPr>
+          <w:sz w:val="24"/>
+          <w:szCs w:val="24"/>
+        </w:rPr>
+        <w:t>-Diretor de laboratório</w:t>
+      </w:r>
+    </w:p>
+    <w:p>
+      <w:pPr>
+        <w:jc w:val="both"/>
+        <w:rPr>
+          <w:sz w:val="24"/>
+          <w:szCs w:val="24"/>
+          <w:u w:val="single"/>
+        </w:rPr>
+      </w:pPr>
+      <w:r>
+        <w:rPr>
+          <w:sz w:val="24"/>
+          <w:szCs w:val="24"/>
+          <w:u w:val="single"/>
+        </w:rPr>
+        <w:t>Partes interessadas e seus interesses:</w:t>
+      </w:r>
+    </w:p>
+    <w:p>
+      <w:pPr>
+        <w:jc w:val="both"/>
+        <w:rPr>
+          <w:sz w:val="24"/>
+          <w:szCs w:val="24"/>
+        </w:rPr>
+      </w:pPr>
+      <w:r>
+        <w:rPr>
+          <w:sz w:val="24"/>
+          <w:szCs w:val="24"/>
+        </w:rPr>
+        <w:t>-Diretor de laboratório</w:t>
+      </w:r>
+      <w:r>
+        <w:rPr>
+          <w:sz w:val="24"/>
+          <w:szCs w:val="24"/>
+        </w:rPr>
+        <w:t xml:space="preserve">: Pretende </w:t>
+      </w:r>
+      <w:r>
+        <w:rPr>
+          <w:sz w:val="24"/>
+          <w:szCs w:val="24"/>
+        </w:rPr>
+        <w:t>que seja</w:t>
+      </w:r>
+      <w:r>
+        <w:rPr>
+          <w:sz w:val="24"/>
+          <w:szCs w:val="24"/>
+        </w:rPr>
+        <w:t xml:space="preserve"> simples e rápido.</w:t>
+      </w:r>
+    </w:p>
+    <w:p>
+      <w:pPr>
+        <w:jc w:val="both"/>
+        <w:rPr>
+          <w:sz w:val="24"/>
+          <w:szCs w:val="24"/>
+        </w:rPr>
+      </w:pPr>
+      <w:r>
+        <w:rPr>
+          <w:sz w:val="24"/>
+          <w:szCs w:val="24"/>
+          <w:u w:val="single"/>
+        </w:rPr>
+        <w:t>Pré-condições:</w:t>
+      </w:r>
+    </w:p>
+    <w:p>
+      <w:pPr>
+        <w:jc w:val="both"/>
+        <w:rPr>
+          <w:sz w:val="24"/>
+          <w:szCs w:val="24"/>
+        </w:rPr>
+      </w:pPr>
+      <w:r>
+        <w:rPr>
+          <w:sz w:val="24"/>
+          <w:szCs w:val="24"/>
+        </w:rPr>
+        <w:t>O</w:t>
+      </w:r>
+      <w:r>
+        <w:rPr>
+          <w:sz w:val="24"/>
+          <w:szCs w:val="24"/>
+        </w:rPr>
+        <w:t xml:space="preserve"> relatório dos resultados tem que estar registado no sistema.</w:t>
+      </w:r>
+    </w:p>
+    <w:p>
+      <w:pPr>
+        <w:jc w:val="both"/>
+        <w:rPr>
+          <w:sz w:val="24"/>
+          <w:szCs w:val="24"/>
+        </w:rPr>
+      </w:pPr>
+      <w:r>
+        <w:rPr>
+          <w:sz w:val="24"/>
+          <w:szCs w:val="24"/>
+          <w:u w:val="single"/>
+        </w:rPr>
+        <w:t>Pós-condições:</w:t>
+      </w:r>
+    </w:p>
+    <w:p>
+      <w:pPr>
+        <w:jc w:val="both"/>
+        <w:rPr>
+          <w:sz w:val="24"/>
+          <w:szCs w:val="24"/>
+        </w:rPr>
+      </w:pPr>
+      <w:r>
+        <w:rPr>
+          <w:sz w:val="24"/>
+          <w:szCs w:val="24"/>
+        </w:rPr>
+        <w:lastRenderedPageBreak/>
+        <w:t>A aprovação fica registado no sistema.</w:t>
+      </w:r>
+    </w:p>
+    <w:p>
+      <w:pPr>
+        <w:jc w:val="both"/>
+        <w:rPr>
+          <w:sz w:val="24"/>
+          <w:szCs w:val="24"/>
+          <w:u w:val="single"/>
+        </w:rPr>
+      </w:pPr>
+      <w:r>
+        <w:rPr>
+          <w:sz w:val="24"/>
+          <w:szCs w:val="24"/>
+          <w:u w:val="single"/>
+        </w:rPr>
+        <w:t>Cenário de sucesso principal (ou fluxo básico):</w:t>
+      </w:r>
+    </w:p>
+    <w:p>
+      <w:pPr>
+        <w:pStyle w:val="PargrafodaLista"/>
+        <w:numPr>
+          <w:ilvl w:val="0"/>
+          <w:numId w:val="9"/>
+        </w:numPr>
+        <w:jc w:val="both"/>
+        <w:rPr>
+          <w:sz w:val="24"/>
+          <w:szCs w:val="24"/>
+        </w:rPr>
+      </w:pPr>
+      <w:r>
+        <w:rPr>
+          <w:sz w:val="24"/>
+          <w:szCs w:val="24"/>
+        </w:rPr>
+        <w:t>O diretor de laboratório</w:t>
+      </w:r>
+      <w:r>
+        <w:rPr>
+          <w:sz w:val="24"/>
+          <w:szCs w:val="24"/>
+        </w:rPr>
+        <w:t xml:space="preserve"> inicia o processo de </w:t>
+      </w:r>
+      <w:r>
+        <w:rPr>
+          <w:sz w:val="24"/>
+          <w:szCs w:val="24"/>
+        </w:rPr>
+        <w:t>validação dos resultados</w:t>
+      </w:r>
+      <w:r>
+        <w:rPr>
+          <w:sz w:val="24"/>
+          <w:szCs w:val="24"/>
+        </w:rPr>
+        <w:t xml:space="preserve"> das amostras</w:t>
+      </w:r>
+      <w:r>
+        <w:rPr>
+          <w:sz w:val="24"/>
+          <w:szCs w:val="24"/>
+        </w:rPr>
+        <w:t>.</w:t>
+      </w:r>
+    </w:p>
+    <w:p>
+      <w:pPr>
+        <w:pStyle w:val="PargrafodaLista"/>
+        <w:numPr>
+          <w:ilvl w:val="0"/>
+          <w:numId w:val="9"/>
+        </w:numPr>
+        <w:jc w:val="both"/>
+        <w:rPr>
+          <w:sz w:val="24"/>
+          <w:szCs w:val="24"/>
+        </w:rPr>
+      </w:pPr>
+      <w:r>
+        <w:rPr>
+          <w:sz w:val="24"/>
+          <w:szCs w:val="24"/>
+        </w:rPr>
+        <w:t>O sistema apresenta o relatório e solicita validação.</w:t>
+      </w:r>
+    </w:p>
+    <w:p>
+      <w:pPr>
+        <w:pStyle w:val="PargrafodaLista"/>
+        <w:numPr>
+          <w:ilvl w:val="0"/>
+          <w:numId w:val="9"/>
+        </w:numPr>
+        <w:jc w:val="both"/>
+        <w:rPr>
+          <w:sz w:val="24"/>
+          <w:szCs w:val="24"/>
+        </w:rPr>
+      </w:pPr>
+      <w:r>
+        <w:rPr>
+          <w:sz w:val="24"/>
+          <w:szCs w:val="24"/>
+        </w:rPr>
+        <w:t>O diretor de laboratório</w:t>
+      </w:r>
+      <w:r>
+        <w:rPr>
+          <w:sz w:val="24"/>
+          <w:szCs w:val="24"/>
+        </w:rPr>
+        <w:t xml:space="preserve"> analisa os resultados apresentados e aprova.</w:t>
+      </w:r>
+    </w:p>
+    <w:p>
+      <w:pPr>
+        <w:pStyle w:val="PargrafodaLista"/>
+        <w:numPr>
+          <w:ilvl w:val="0"/>
+          <w:numId w:val="9"/>
+        </w:numPr>
+        <w:jc w:val="both"/>
+        <w:rPr>
+          <w:sz w:val="24"/>
+          <w:szCs w:val="24"/>
+        </w:rPr>
+      </w:pPr>
+      <w:r>
+        <w:rPr>
+          <w:sz w:val="24"/>
+          <w:szCs w:val="24"/>
+        </w:rPr>
+        <w:t>O sistema guarda a aprovação no sistema.</w:t>
+      </w:r>
+    </w:p>
+    <w:p>
+      <w:pPr>
+        <w:jc w:val="both"/>
+        <w:rPr>
+          <w:sz w:val="24"/>
+          <w:szCs w:val="24"/>
+          <w:u w:val="single"/>
+        </w:rPr>
+      </w:pPr>
+      <w:r>
+        <w:rPr>
+          <w:sz w:val="24"/>
+          <w:szCs w:val="24"/>
+          <w:u w:val="single"/>
+        </w:rPr>
+        <w:t>Fluxo alternativo</w:t>
+      </w:r>
+    </w:p>
+    <w:p>
+      <w:pPr>
+        <w:pStyle w:val="NormalWeb"/>
+        <w:spacing w:before="0" w:beforeAutospacing="0" w:after="120" w:afterAutospacing="0"/>
+        <w:ind w:left="720"/>
+        <w:jc w:val="both"/>
+        <w:rPr>
+          <w:rFonts w:asciiTheme="minorHAnsi" w:eastAsiaTheme="minorHAnsi" w:hAnsiTheme="minorHAnsi" w:cstheme="minorBidi"/>
+          <w:lang w:eastAsia="en-US"/>
+        </w:rPr>
+      </w:pPr>
+      <w:r>
+        <w:rPr>
+          <w:rFonts w:asciiTheme="minorHAnsi" w:eastAsiaTheme="minorHAnsi" w:hAnsiTheme="minorHAnsi" w:cstheme="minorBidi"/>
+          <w:lang w:eastAsia="en-US"/>
+        </w:rPr>
+        <w:t>*a.</w:t>
+      </w:r>
+      <w:r>
+        <w:rPr>
+          <w:rFonts w:asciiTheme="minorHAnsi" w:eastAsiaTheme="minorHAnsi" w:hAnsiTheme="minorHAnsi" w:cstheme="minorBidi"/>
+          <w:lang w:eastAsia="en-US"/>
+        </w:rPr>
+        <w:t xml:space="preserve"> A qualquer momento o diretor de laboratório</w:t>
+      </w:r>
+      <w:bookmarkStart w:id="0" w:name="_GoBack"/>
+      <w:bookmarkEnd w:id="0"/>
       <w:r>
         <w:rPr>
           <w:rFonts w:asciiTheme="minorHAnsi" w:eastAsiaTheme="minorHAnsi" w:hAnsiTheme="minorHAnsi" w:cstheme="minorBidi"/>
@@ -4323,6 +4740,95 @@
     </w:lvl>
   </w:abstractNum>
   <w:abstractNum w:abstractNumId="6" w15:restartNumberingAfterBreak="0">
+    <w:nsid w:val="6AEE06E8"/>
+    <w:multiLevelType w:val="hybridMultilevel"/>
+    <w:tmpl w:val="747A0816"/>
+    <w:lvl w:ilvl="0" w:tplc="0816000F">
+      <w:start w:val="1"/>
+      <w:numFmt w:val="decimal"/>
+      <w:lvlText w:val="%1."/>
+      <w:lvlJc w:val="left"/>
+      <w:pPr>
+        <w:ind w:left="720" w:hanging="360"/>
+      </w:pPr>
+      <w:rPr>
+        <w:rFonts w:hint="default"/>
+      </w:rPr>
+    </w:lvl>
+    <w:lvl w:ilvl="1" w:tplc="08160019" w:tentative="1">
+      <w:start w:val="1"/>
+      <w:numFmt w:val="lowerLetter"/>
+      <w:lvlText w:val="%2."/>
+      <w:lvlJc w:val="left"/>
+      <w:pPr>
+        <w:ind w:left="1440" w:hanging="360"/>
+      </w:pPr>
+    </w:lvl>
+    <w:lvl w:ilvl="2" w:tplc="0816001B" w:tentative="1">
+      <w:start w:val="1"/>
+      <w:numFmt w:val="lowerRoman"/>
+      <w:lvlText w:val="%3."/>
+      <w:lvlJc w:val="right"/>
+      <w:pPr>
+        <w:ind w:left="2160" w:hanging="180"/>
+      </w:pPr>
+    </w:lvl>
+    <w:lvl w:ilvl="3" w:tplc="0816000F" w:tentative="1">
+      <w:start w:val="1"/>
+      <w:numFmt w:val="decimal"/>
+      <w:lvlText w:val="%4."/>
+      <w:lvlJc w:val="left"/>
+      <w:pPr>
+        <w:ind w:left="2880" w:hanging="360"/>
+      </w:pPr>
+    </w:lvl>
+    <w:lvl w:ilvl="4" w:tplc="08160019" w:tentative="1">
+      <w:start w:val="1"/>
+      <w:numFmt w:val="lowerLetter"/>
+      <w:lvlText w:val="%5."/>
+      <w:lvlJc w:val="left"/>
+      <w:pPr>
+        <w:ind w:left="3600" w:hanging="360"/>
+      </w:pPr>
+    </w:lvl>
+    <w:lvl w:ilvl="5" w:tplc="0816001B" w:tentative="1">
+      <w:start w:val="1"/>
+      <w:numFmt w:val="lowerRoman"/>
+      <w:lvlText w:val="%6."/>
+      <w:lvlJc w:val="right"/>
+      <w:pPr>
+        <w:ind w:left="4320" w:hanging="180"/>
+      </w:pPr>
+    </w:lvl>
+    <w:lvl w:ilvl="6" w:tplc="0816000F" w:tentative="1">
+      <w:start w:val="1"/>
+      <w:numFmt w:val="decimal"/>
+      <w:lvlText w:val="%7."/>
+      <w:lvlJc w:val="left"/>
+      <w:pPr>
+        <w:ind w:left="5040" w:hanging="360"/>
+      </w:pPr>
+    </w:lvl>
+    <w:lvl w:ilvl="7" w:tplc="08160019" w:tentative="1">
+      <w:start w:val="1"/>
+      <w:numFmt w:val="lowerLetter"/>
+      <w:lvlText w:val="%8."/>
+      <w:lvlJc w:val="left"/>
+      <w:pPr>
+        <w:ind w:left="5760" w:hanging="360"/>
+      </w:pPr>
+    </w:lvl>
+    <w:lvl w:ilvl="8" w:tplc="0816001B" w:tentative="1">
+      <w:start w:val="1"/>
+      <w:numFmt w:val="lowerRoman"/>
+      <w:lvlText w:val="%9."/>
+      <w:lvlJc w:val="right"/>
+      <w:pPr>
+        <w:ind w:left="6480" w:hanging="180"/>
+      </w:pPr>
+    </w:lvl>
+  </w:abstractNum>
+  <w:abstractNum w:abstractNumId="7" w15:restartNumberingAfterBreak="0">
     <w:nsid w:val="6DFF2DFF"/>
     <w:multiLevelType w:val="hybridMultilevel"/>
     <w:tmpl w:val="747A0816"/>
@@ -4411,7 +4917,7 @@
       </w:pPr>
     </w:lvl>
   </w:abstractNum>
-  <w:abstractNum w:abstractNumId="7" w15:restartNumberingAfterBreak="0">
+  <w:abstractNum w:abstractNumId="8" w15:restartNumberingAfterBreak="0">
     <w:nsid w:val="795167C3"/>
     <w:multiLevelType w:val="hybridMultilevel"/>
     <w:tmpl w:val="747A0816"/>
@@ -4513,16 +5019,19 @@
     <w:abstractNumId w:val="5"/>
   </w:num>
   <w:num w:numId="5">
-    <w:abstractNumId w:val="7"/>
+    <w:abstractNumId w:val="8"/>
   </w:num>
   <w:num w:numId="6">
-    <w:abstractNumId w:val="6"/>
+    <w:abstractNumId w:val="7"/>
   </w:num>
   <w:num w:numId="7">
     <w:abstractNumId w:val="3"/>
   </w:num>
   <w:num w:numId="8">
     <w:abstractNumId w:val="0"/>
+  </w:num>
+  <w:num w:numId="9">
+    <w:abstractNumId w:val="6"/>
   </w:num>
 </w:numbering>
 </file>

</xml_diff>

<commit_message>
Alteração do documento do levantamento de casos de uso do processo 1
</commit_message>
<xml_diff>
--- a/Documentacao/processos/Processo1_levantamento de casos de uso/Formatos breves_ Processo1.docx
+++ b/Documentacao/processos/Processo1_levantamento de casos de uso/Formatos breves_ Processo1.docx
@@ -812,6 +812,459 @@
     </w:p>
     <w:p>
       <w:pPr>
+        <w:rPr>
+          <w:sz w:val="28"/>
+          <w:szCs w:val="28"/>
+          <w:u w:val="single"/>
+        </w:rPr>
+      </w:pPr>
+      <w:r>
+        <w:rPr>
+          <w:sz w:val="28"/>
+          <w:szCs w:val="28"/>
+          <w:u w:val="single"/>
+        </w:rPr>
+        <w:t>Registar materiais utilizados</w:t>
+      </w:r>
+    </w:p>
+    <w:p>
+      <w:pPr>
+        <w:rPr>
+          <w:b/>
+          <w:sz w:val="24"/>
+          <w:szCs w:val="24"/>
+        </w:rPr>
+      </w:pPr>
+      <w:r>
+        <w:rPr>
+          <w:b/>
+          <w:sz w:val="24"/>
+          <w:szCs w:val="24"/>
+        </w:rPr>
+        <w:t>Formato breve:</w:t>
+      </w:r>
+    </w:p>
+    <w:p>
+      <w:pPr>
+        <w:rPr>
+          <w:sz w:val="24"/>
+          <w:szCs w:val="24"/>
+        </w:rPr>
+      </w:pPr>
+      <w:r>
+        <w:rPr>
+          <w:sz w:val="24"/>
+          <w:szCs w:val="24"/>
+        </w:rPr>
+        <w:t>A enfermeira</w:t>
+      </w:r>
+      <w:r>
+        <w:rPr>
+          <w:sz w:val="24"/>
+          <w:szCs w:val="24"/>
+        </w:rPr>
+        <w:t xml:space="preserve"> inicia o processo de registar os materiais utilizados. O sistema solicita o preenchimento de um conjunto de dados (material, lote e quantidade).</w:t>
+      </w:r>
+    </w:p>
+    <w:p>
+      <w:pPr>
+        <w:rPr>
+          <w:b/>
+          <w:sz w:val="24"/>
+          <w:szCs w:val="24"/>
+        </w:rPr>
+      </w:pPr>
+      <w:r>
+        <w:rPr>
+          <w:sz w:val="24"/>
+          <w:szCs w:val="24"/>
+        </w:rPr>
+        <w:t xml:space="preserve">A enfermeira </w:t>
+      </w:r>
+      <w:r>
+        <w:rPr>
+          <w:sz w:val="24"/>
+          <w:szCs w:val="24"/>
+        </w:rPr>
+        <w:t>preenche os dados solicitados. O sistema valida os dados preenchidos e guarda a informação no sistema.</w:t>
+      </w:r>
+    </w:p>
+    <w:p>
+      <w:pPr>
+        <w:rPr>
+          <w:b/>
+          <w:sz w:val="24"/>
+          <w:szCs w:val="24"/>
+        </w:rPr>
+      </w:pPr>
+      <w:r>
+        <w:rPr>
+          <w:b/>
+          <w:sz w:val="24"/>
+          <w:szCs w:val="24"/>
+        </w:rPr>
+        <w:t>Formato completo:</w:t>
+      </w:r>
+    </w:p>
+    <w:p>
+      <w:pPr>
+        <w:jc w:val="both"/>
+        <w:rPr>
+          <w:sz w:val="24"/>
+          <w:szCs w:val="24"/>
+          <w:u w:val="single"/>
+        </w:rPr>
+      </w:pPr>
+      <w:r>
+        <w:rPr>
+          <w:sz w:val="24"/>
+          <w:szCs w:val="24"/>
+          <w:u w:val="single"/>
+        </w:rPr>
+        <w:t xml:space="preserve">Actor principal: </w:t>
+      </w:r>
+    </w:p>
+    <w:p>
+      <w:pPr>
+        <w:jc w:val="both"/>
+        <w:rPr>
+          <w:sz w:val="24"/>
+          <w:szCs w:val="24"/>
+        </w:rPr>
+      </w:pPr>
+      <w:r>
+        <w:rPr>
+          <w:sz w:val="24"/>
+          <w:szCs w:val="24"/>
+        </w:rPr>
+        <w:t>-</w:t>
+      </w:r>
+      <w:r>
+        <w:rPr>
+          <w:sz w:val="24"/>
+          <w:szCs w:val="24"/>
+        </w:rPr>
+        <w:t>Enfermeira</w:t>
+      </w:r>
+    </w:p>
+    <w:p>
+      <w:pPr>
+        <w:jc w:val="both"/>
+        <w:rPr>
+          <w:sz w:val="24"/>
+          <w:szCs w:val="24"/>
+        </w:rPr>
+      </w:pPr>
+      <w:r>
+        <w:rPr>
+          <w:sz w:val="24"/>
+          <w:szCs w:val="24"/>
+          <w:u w:val="single"/>
+        </w:rPr>
+        <w:t>Partes interessadas e seus interesses:</w:t>
+      </w:r>
+    </w:p>
+    <w:p>
+      <w:pPr>
+        <w:jc w:val="both"/>
+        <w:rPr>
+          <w:sz w:val="24"/>
+          <w:szCs w:val="24"/>
+        </w:rPr>
+      </w:pPr>
+      <w:r>
+        <w:rPr>
+          <w:sz w:val="24"/>
+          <w:szCs w:val="24"/>
+        </w:rPr>
+        <w:t>-Enfermeira</w:t>
+      </w:r>
+      <w:r>
+        <w:rPr>
+          <w:sz w:val="24"/>
+          <w:szCs w:val="24"/>
+        </w:rPr>
+        <w:t xml:space="preserve">: Pretende </w:t>
+      </w:r>
+      <w:r>
+        <w:rPr>
+          <w:sz w:val="24"/>
+          <w:szCs w:val="24"/>
+        </w:rPr>
+        <w:t>que seja</w:t>
+      </w:r>
+      <w:r>
+        <w:rPr>
+          <w:sz w:val="24"/>
+          <w:szCs w:val="24"/>
+        </w:rPr>
+        <w:t xml:space="preserve"> simples e rápido.</w:t>
+      </w:r>
+    </w:p>
+    <w:p>
+      <w:pPr>
+        <w:jc w:val="both"/>
+        <w:rPr>
+          <w:sz w:val="24"/>
+          <w:szCs w:val="24"/>
+        </w:rPr>
+      </w:pPr>
+      <w:r>
+        <w:rPr>
+          <w:sz w:val="24"/>
+          <w:szCs w:val="24"/>
+          <w:u w:val="single"/>
+        </w:rPr>
+        <w:t>Pré-condições:</w:t>
+      </w:r>
+    </w:p>
+    <w:p>
+      <w:pPr>
+        <w:jc w:val="both"/>
+        <w:rPr>
+          <w:sz w:val="24"/>
+          <w:szCs w:val="24"/>
+        </w:rPr>
+      </w:pPr>
+      <w:r>
+        <w:rPr>
+          <w:sz w:val="24"/>
+          <w:szCs w:val="24"/>
+          <w:u w:val="single"/>
+        </w:rPr>
+        <w:lastRenderedPageBreak/>
+        <w:t>Pós-condições:</w:t>
+      </w:r>
+    </w:p>
+    <w:p>
+      <w:pPr>
+        <w:jc w:val="both"/>
+        <w:rPr>
+          <w:sz w:val="24"/>
+          <w:szCs w:val="24"/>
+        </w:rPr>
+      </w:pPr>
+      <w:r>
+        <w:rPr>
+          <w:sz w:val="24"/>
+          <w:szCs w:val="24"/>
+        </w:rPr>
+        <w:t>O registo de materiais utilizados ficam registados no sistema.</w:t>
+      </w:r>
+    </w:p>
+    <w:p>
+      <w:pPr>
+        <w:jc w:val="both"/>
+        <w:rPr>
+          <w:sz w:val="24"/>
+          <w:szCs w:val="24"/>
+          <w:u w:val="single"/>
+        </w:rPr>
+      </w:pPr>
+      <w:r>
+        <w:rPr>
+          <w:sz w:val="24"/>
+          <w:szCs w:val="24"/>
+          <w:u w:val="single"/>
+        </w:rPr>
+        <w:t>Cenário de sucesso principal (ou fluxo básico):</w:t>
+      </w:r>
+    </w:p>
+    <w:p>
+      <w:pPr>
+        <w:pStyle w:val="PargrafodaLista"/>
+        <w:numPr>
+          <w:ilvl w:val="0"/>
+          <w:numId w:val="8"/>
+        </w:numPr>
+        <w:jc w:val="both"/>
+        <w:rPr>
+          <w:sz w:val="24"/>
+          <w:szCs w:val="24"/>
+        </w:rPr>
+      </w:pPr>
+      <w:r>
+        <w:rPr>
+          <w:sz w:val="24"/>
+          <w:szCs w:val="24"/>
+        </w:rPr>
+        <w:t xml:space="preserve">A enfermeira </w:t>
+      </w:r>
+      <w:r>
+        <w:rPr>
+          <w:sz w:val="24"/>
+          <w:szCs w:val="24"/>
+        </w:rPr>
+        <w:t xml:space="preserve">inicia o processo de </w:t>
+      </w:r>
+      <w:r>
+        <w:rPr>
+          <w:sz w:val="24"/>
+          <w:szCs w:val="24"/>
+        </w:rPr>
+        <w:t>registo dos materiais utilizados</w:t>
+      </w:r>
+      <w:r>
+        <w:rPr>
+          <w:sz w:val="24"/>
+          <w:szCs w:val="24"/>
+        </w:rPr>
+        <w:t>.</w:t>
+      </w:r>
+    </w:p>
+    <w:p>
+      <w:pPr>
+        <w:pStyle w:val="PargrafodaLista"/>
+        <w:numPr>
+          <w:ilvl w:val="0"/>
+          <w:numId w:val="8"/>
+        </w:numPr>
+        <w:jc w:val="both"/>
+        <w:rPr>
+          <w:sz w:val="24"/>
+          <w:szCs w:val="24"/>
+        </w:rPr>
+      </w:pPr>
+      <w:r>
+        <w:rPr>
+          <w:sz w:val="24"/>
+          <w:szCs w:val="24"/>
+        </w:rPr>
+        <w:t>O sistema solicita o preenchimento de vários dados (material, lote e quantidade).</w:t>
+      </w:r>
+    </w:p>
+    <w:p>
+      <w:pPr>
+        <w:pStyle w:val="PargrafodaLista"/>
+        <w:numPr>
+          <w:ilvl w:val="0"/>
+          <w:numId w:val="8"/>
+        </w:numPr>
+        <w:jc w:val="both"/>
+        <w:rPr>
+          <w:sz w:val="24"/>
+          <w:szCs w:val="24"/>
+        </w:rPr>
+      </w:pPr>
+      <w:r>
+        <w:rPr>
+          <w:sz w:val="24"/>
+          <w:szCs w:val="24"/>
+        </w:rPr>
+        <w:t>A enfermeira</w:t>
+      </w:r>
+      <w:r>
+        <w:rPr>
+          <w:sz w:val="24"/>
+          <w:szCs w:val="24"/>
+        </w:rPr>
+        <w:t xml:space="preserve"> preenche os vários dados solicitados.</w:t>
+      </w:r>
+    </w:p>
+    <w:p>
+      <w:pPr>
+        <w:pStyle w:val="PargrafodaLista"/>
+        <w:numPr>
+          <w:ilvl w:val="0"/>
+          <w:numId w:val="8"/>
+        </w:numPr>
+        <w:jc w:val="both"/>
+        <w:rPr>
+          <w:sz w:val="24"/>
+          <w:szCs w:val="24"/>
+        </w:rPr>
+      </w:pPr>
+      <w:r>
+        <w:rPr>
+          <w:sz w:val="24"/>
+          <w:szCs w:val="24"/>
+        </w:rPr>
+        <w:t>O sistema valida os dados e guarda a informação no sistema.</w:t>
+      </w:r>
+    </w:p>
+    <w:p>
+      <w:pPr>
+        <w:jc w:val="both"/>
+        <w:rPr>
+          <w:sz w:val="24"/>
+          <w:szCs w:val="24"/>
+          <w:u w:val="single"/>
+        </w:rPr>
+      </w:pPr>
+      <w:r>
+        <w:rPr>
+          <w:sz w:val="24"/>
+          <w:szCs w:val="24"/>
+          <w:u w:val="single"/>
+        </w:rPr>
+        <w:t>Fluxo alternativo</w:t>
+      </w:r>
+    </w:p>
+    <w:p>
+      <w:pPr>
+        <w:pStyle w:val="NormalWeb"/>
+        <w:spacing w:before="0" w:beforeAutospacing="0" w:after="120" w:afterAutospacing="0"/>
+        <w:ind w:left="720"/>
+        <w:jc w:val="both"/>
+        <w:rPr>
+          <w:rFonts w:asciiTheme="minorHAnsi" w:eastAsiaTheme="minorHAnsi" w:hAnsiTheme="minorHAnsi" w:cstheme="minorBidi"/>
+          <w:lang w:eastAsia="en-US"/>
+        </w:rPr>
+      </w:pPr>
+      <w:r>
+        <w:rPr>
+          <w:rFonts w:asciiTheme="minorHAnsi" w:eastAsiaTheme="minorHAnsi" w:hAnsiTheme="minorHAnsi" w:cstheme="minorBidi"/>
+          <w:lang w:eastAsia="en-US"/>
+        </w:rPr>
+        <w:t>*a.</w:t>
+      </w:r>
+      <w:r>
+        <w:rPr>
+          <w:rFonts w:asciiTheme="minorHAnsi" w:eastAsiaTheme="minorHAnsi" w:hAnsiTheme="minorHAnsi" w:cstheme="minorBidi"/>
+          <w:lang w:eastAsia="en-US"/>
+        </w:rPr>
+        <w:t xml:space="preserve"> A qualquer momento a enfermeira</w:t>
+      </w:r>
+      <w:r>
+        <w:rPr>
+          <w:rFonts w:asciiTheme="minorHAnsi" w:eastAsiaTheme="minorHAnsi" w:hAnsiTheme="minorHAnsi" w:cstheme="minorBidi"/>
+          <w:lang w:eastAsia="en-US"/>
+        </w:rPr>
+        <w:t xml:space="preserve"> cancela o processo.</w:t>
+      </w:r>
+    </w:p>
+    <w:p>
+      <w:pPr>
+        <w:pStyle w:val="NormalWeb"/>
+        <w:spacing w:before="0" w:beforeAutospacing="0" w:after="120" w:afterAutospacing="0"/>
+        <w:ind w:left="720" w:firstLine="696"/>
+        <w:jc w:val="both"/>
+        <w:rPr>
+          <w:rFonts w:asciiTheme="minorHAnsi" w:eastAsiaTheme="minorHAnsi" w:hAnsiTheme="minorHAnsi" w:cstheme="minorBidi"/>
+          <w:lang w:eastAsia="en-US"/>
+        </w:rPr>
+      </w:pPr>
+      <w:r>
+        <w:rPr>
+          <w:rFonts w:asciiTheme="minorHAnsi" w:eastAsiaTheme="minorHAnsi" w:hAnsiTheme="minorHAnsi" w:cstheme="minorBidi"/>
+          <w:lang w:eastAsia="en-US"/>
+        </w:rPr>
+        <w:t>O caso de uso termina.</w:t>
+      </w:r>
+    </w:p>
+    <w:p>
+      <w:pPr>
+        <w:jc w:val="both"/>
+        <w:rPr>
+          <w:sz w:val="24"/>
+          <w:szCs w:val="24"/>
+        </w:rPr>
+      </w:pPr>
+      <w:bookmarkStart w:id="0" w:name="_GoBack"/>
+      <w:bookmarkEnd w:id="0"/>
+    </w:p>
+    <w:p>
+      <w:pPr>
         <w:jc w:val="both"/>
         <w:rPr>
           <w:sz w:val="24"/>
@@ -984,7 +1437,6 @@
           <w:sz w:val="24"/>
           <w:szCs w:val="24"/>
         </w:rPr>
-        <w:lastRenderedPageBreak/>
         <w:t>- Doador: Pretende que seja rápido.</w:t>
       </w:r>
     </w:p>
@@ -1176,6 +1628,7 @@
           <w:sz w:val="24"/>
           <w:szCs w:val="24"/>
         </w:rPr>
+        <w:lastRenderedPageBreak/>
         <w:t>O sistema solicita o preenchimento de vários dados.</w:t>
       </w:r>
     </w:p>
@@ -1560,7 +2013,6 @@
           <w:szCs w:val="24"/>
           <w:u w:val="single"/>
         </w:rPr>
-        <w:lastRenderedPageBreak/>
         <w:t>Cenário de sucesso principal (ou fluxo básico):</w:t>
       </w:r>
     </w:p>
@@ -1790,6 +2242,7 @@
           <w:szCs w:val="28"/>
           <w:u w:val="single"/>
         </w:rPr>
+        <w:lastRenderedPageBreak/>
         <w:t>Marcar consulta ao doador</w:t>
       </w:r>
     </w:p>
@@ -2226,7 +2679,6 @@
           <w:rFonts w:asciiTheme="minorHAnsi" w:eastAsiaTheme="minorHAnsi" w:hAnsiTheme="minorHAnsi" w:cstheme="minorBidi"/>
           <w:lang w:eastAsia="en-US"/>
         </w:rPr>
-        <w:lastRenderedPageBreak/>
         <w:t>O caso de uso termina.</w:t>
       </w:r>
     </w:p>
@@ -2319,6 +2771,7 @@
           <w:sz w:val="24"/>
           <w:szCs w:val="24"/>
         </w:rPr>
+        <w:lastRenderedPageBreak/>
         <w:t>A assistente social preenche os dados solicitados. O sistema valida os dados preenchidos e guarda a informação no sistema.</w:t>
       </w:r>
     </w:p>
@@ -2782,106 +3235,106 @@
           <w:sz w:val="24"/>
           <w:szCs w:val="24"/>
         </w:rPr>
+        <w:t>Formato breve:</w:t>
+      </w:r>
+    </w:p>
+    <w:p>
+      <w:pPr>
+        <w:rPr>
+          <w:sz w:val="24"/>
+          <w:szCs w:val="24"/>
+        </w:rPr>
+      </w:pPr>
+      <w:r>
+        <w:rPr>
+          <w:sz w:val="24"/>
+          <w:szCs w:val="24"/>
+        </w:rPr>
+        <w:t>O técnico de laboratório inicia o processo de criação de relatório das amostras analisadas. O sistema solicita o preenchimento de um conjunto de dados.</w:t>
+      </w:r>
+    </w:p>
+    <w:p>
+      <w:pPr>
+        <w:rPr>
+          <w:b/>
+          <w:sz w:val="24"/>
+          <w:szCs w:val="24"/>
+        </w:rPr>
+      </w:pPr>
+      <w:r>
+        <w:rPr>
+          <w:sz w:val="24"/>
+          <w:szCs w:val="24"/>
+        </w:rPr>
+        <w:t>O técnico de laboratório preenche os dados solicitados. O sistema valida os dados preenchidos e guarda a informação no sistema.</w:t>
+      </w:r>
+    </w:p>
+    <w:p>
+      <w:pPr>
+        <w:rPr>
+          <w:b/>
+          <w:sz w:val="24"/>
+          <w:szCs w:val="24"/>
+        </w:rPr>
+      </w:pPr>
+      <w:r>
+        <w:rPr>
+          <w:b/>
+          <w:sz w:val="24"/>
+          <w:szCs w:val="24"/>
+        </w:rPr>
+        <w:t>Formato completo:</w:t>
+      </w:r>
+    </w:p>
+    <w:p>
+      <w:pPr>
+        <w:jc w:val="both"/>
+        <w:rPr>
+          <w:sz w:val="24"/>
+          <w:szCs w:val="24"/>
+          <w:u w:val="single"/>
+        </w:rPr>
+      </w:pPr>
+      <w:r>
+        <w:rPr>
+          <w:sz w:val="24"/>
+          <w:szCs w:val="24"/>
+          <w:u w:val="single"/>
+        </w:rPr>
+        <w:t xml:space="preserve">Actor principal: </w:t>
+      </w:r>
+    </w:p>
+    <w:p>
+      <w:pPr>
+        <w:jc w:val="both"/>
+        <w:rPr>
+          <w:sz w:val="24"/>
+          <w:szCs w:val="24"/>
+        </w:rPr>
+      </w:pPr>
+      <w:r>
+        <w:rPr>
+          <w:sz w:val="24"/>
+          <w:szCs w:val="24"/>
+        </w:rPr>
+        <w:t>-Técnico de laboratório</w:t>
+      </w:r>
+    </w:p>
+    <w:p>
+      <w:pPr>
+        <w:jc w:val="both"/>
+        <w:rPr>
+          <w:sz w:val="24"/>
+          <w:szCs w:val="24"/>
+        </w:rPr>
+      </w:pPr>
+      <w:r>
+        <w:rPr>
+          <w:sz w:val="24"/>
+          <w:szCs w:val="24"/>
+          <w:u w:val="single"/>
+        </w:rPr>
         <w:lastRenderedPageBreak/>
-        <w:t>Formato breve:</w:t>
-      </w:r>
-    </w:p>
-    <w:p>
-      <w:pPr>
-        <w:rPr>
-          <w:sz w:val="24"/>
-          <w:szCs w:val="24"/>
-        </w:rPr>
-      </w:pPr>
-      <w:r>
-        <w:rPr>
-          <w:sz w:val="24"/>
-          <w:szCs w:val="24"/>
-        </w:rPr>
-        <w:t>O técnico de laboratório inicia o processo de criação de relatório das amostras analisadas. O sistema solicita o preenchimento de um conjunto de dados.</w:t>
-      </w:r>
-    </w:p>
-    <w:p>
-      <w:pPr>
-        <w:rPr>
-          <w:b/>
-          <w:sz w:val="24"/>
-          <w:szCs w:val="24"/>
-        </w:rPr>
-      </w:pPr>
-      <w:r>
-        <w:rPr>
-          <w:sz w:val="24"/>
-          <w:szCs w:val="24"/>
-        </w:rPr>
-        <w:t>O técnico de laboratório preenche os dados solicitados. O sistema valida os dados preenchidos e guarda a informação no sistema.</w:t>
-      </w:r>
-    </w:p>
-    <w:p>
-      <w:pPr>
-        <w:rPr>
-          <w:b/>
-          <w:sz w:val="24"/>
-          <w:szCs w:val="24"/>
-        </w:rPr>
-      </w:pPr>
-      <w:r>
-        <w:rPr>
-          <w:b/>
-          <w:sz w:val="24"/>
-          <w:szCs w:val="24"/>
-        </w:rPr>
-        <w:t>Formato completo:</w:t>
-      </w:r>
-    </w:p>
-    <w:p>
-      <w:pPr>
-        <w:jc w:val="both"/>
-        <w:rPr>
-          <w:sz w:val="24"/>
-          <w:szCs w:val="24"/>
-          <w:u w:val="single"/>
-        </w:rPr>
-      </w:pPr>
-      <w:r>
-        <w:rPr>
-          <w:sz w:val="24"/>
-          <w:szCs w:val="24"/>
-          <w:u w:val="single"/>
-        </w:rPr>
-        <w:t xml:space="preserve">Actor principal: </w:t>
-      </w:r>
-    </w:p>
-    <w:p>
-      <w:pPr>
-        <w:jc w:val="both"/>
-        <w:rPr>
-          <w:sz w:val="24"/>
-          <w:szCs w:val="24"/>
-        </w:rPr>
-      </w:pPr>
-      <w:r>
-        <w:rPr>
-          <w:sz w:val="24"/>
-          <w:szCs w:val="24"/>
-        </w:rPr>
-        <w:t>-Técnico de laboratório</w:t>
-      </w:r>
-    </w:p>
-    <w:p>
-      <w:pPr>
-        <w:jc w:val="both"/>
-        <w:rPr>
-          <w:sz w:val="24"/>
-          <w:szCs w:val="24"/>
-        </w:rPr>
-      </w:pPr>
-      <w:r>
-        <w:rPr>
-          <w:sz w:val="24"/>
-          <w:szCs w:val="24"/>
-          <w:u w:val="single"/>
-        </w:rPr>
         <w:t>Partes interessadas e seus interesses:</w:t>
       </w:r>
     </w:p>
@@ -3225,7 +3678,15 @@
           <w:szCs w:val="28"/>
           <w:u w:val="single"/>
         </w:rPr>
-        <w:t>Registar materiais utilizados no espermograma</w:t>
+        <w:t>Registar mate</w:t>
+      </w:r>
+      <w:r>
+        <w:rPr>
+          <w:sz w:val="28"/>
+          <w:szCs w:val="28"/>
+          <w:u w:val="single"/>
+        </w:rPr>
+        <w:t>riais utilizados</w:t>
       </w:r>
     </w:p>
     <w:p>
@@ -3257,7 +3718,21 @@
           <w:sz w:val="24"/>
           <w:szCs w:val="24"/>
         </w:rPr>
-        <w:t>O técnico de laboratório inicia o processo de registar os materiais utilizados no espermograma. O sistema solicita o preenchimento de um conjunto de dados</w:t>
+        <w:t>O técnico de laboratório inicia o processo de registar os mate</w:t>
+      </w:r>
+      <w:r>
+        <w:rPr>
+          <w:sz w:val="24"/>
+          <w:szCs w:val="24"/>
+        </w:rPr>
+        <w:t>riais utilizados</w:t>
+      </w:r>
+      <w:r>
+        <w:rPr>
+          <w:sz w:val="24"/>
+          <w:szCs w:val="24"/>
+        </w:rPr>
+        <w:t>. O sistema solicita o preenchimento de um conjunto de dados</w:t>
       </w:r>
       <w:r>
         <w:rPr>
@@ -3338,7 +3813,6 @@
           <w:sz w:val="24"/>
           <w:szCs w:val="24"/>
         </w:rPr>
-        <w:lastRenderedPageBreak/>
         <w:t>-Técnico de laboratório</w:t>
       </w:r>
     </w:p>
@@ -3496,7 +3970,14 @@
           <w:sz w:val="24"/>
           <w:szCs w:val="24"/>
         </w:rPr>
-        <w:t>registo dos materiais utilizados no espermograma</w:t>
+        <w:t>registo dos mate</w:t>
+      </w:r>
+      <w:r>
+        <w:rPr>
+          <w:sz w:val="24"/>
+          <w:szCs w:val="24"/>
+        </w:rPr>
+        <w:t>riais utilizados</w:t>
       </w:r>
       <w:r>
         <w:rPr>
@@ -3524,6 +4005,7 @@
           <w:sz w:val="24"/>
           <w:szCs w:val="24"/>
         </w:rPr>
+        <w:lastRenderedPageBreak/>
         <w:t>O sistema solicita o preenchimento de vários dados</w:t>
       </w:r>
       <w:r>
@@ -3677,15 +4159,7 @@
           <w:sz w:val="32"/>
           <w:szCs w:val="32"/>
         </w:rPr>
-        <w:t>Diretor</w:t>
-      </w:r>
-      <w:r>
-        <w:rPr>
-          <w:b/>
-          <w:sz w:val="32"/>
-          <w:szCs w:val="32"/>
-        </w:rPr>
-        <w:t xml:space="preserve"> de laboratório</w:t>
+        <w:t>Diretor de laboratório</w:t>
       </w:r>
     </w:p>
     <w:p>
@@ -3734,42 +4208,7 @@
           <w:sz w:val="24"/>
           <w:szCs w:val="24"/>
         </w:rPr>
-        <w:t>O diretor</w:t>
-      </w:r>
-      <w:r>
-        <w:rPr>
-          <w:sz w:val="24"/>
-          <w:szCs w:val="24"/>
-        </w:rPr>
-        <w:t xml:space="preserve"> inicia no sistema o process</w:t>
-      </w:r>
-      <w:r>
-        <w:rPr>
-          <w:sz w:val="24"/>
-          <w:szCs w:val="24"/>
-        </w:rPr>
-        <w:t>o de validação dos resultados das amostras</w:t>
-      </w:r>
-      <w:r>
-        <w:rPr>
-          <w:sz w:val="24"/>
-          <w:szCs w:val="24"/>
-        </w:rPr>
-        <w:t xml:space="preserve">. O sistema apresenta o relatório </w:t>
-      </w:r>
-      <w:r>
-        <w:rPr>
-          <w:sz w:val="24"/>
-          <w:szCs w:val="24"/>
-        </w:rPr>
-        <w:t>das amostras analisadas e solicita</w:t>
-      </w:r>
-      <w:r>
-        <w:rPr>
-          <w:sz w:val="24"/>
-          <w:szCs w:val="24"/>
-        </w:rPr>
-        <w:t xml:space="preserve"> aprovação.</w:t>
+        <w:t>O diretor inicia no sistema o processo de validação dos resultados das amostras. O sistema apresenta o relatório das amostras analisadas e solicita aprovação.</w:t>
       </w:r>
     </w:p>
     <w:p>
@@ -3785,14 +4224,7 @@
           <w:sz w:val="24"/>
           <w:szCs w:val="24"/>
         </w:rPr>
-        <w:t>O diretor de laboratório</w:t>
-      </w:r>
-      <w:r>
-        <w:rPr>
-          <w:sz w:val="24"/>
-          <w:szCs w:val="24"/>
-        </w:rPr>
-        <w:t xml:space="preserve"> analisa o relatório e aprova os resultados. O sistema guarda a aprovação no sistema.</w:t>
+        <w:t>O diretor de laboratório analisa o relatório e aprova os resultados. O sistema guarda a aprovação no sistema.</w:t>
       </w:r>
     </w:p>
     <w:p>
@@ -3971,7 +4403,6 @@
           <w:sz w:val="24"/>
           <w:szCs w:val="24"/>
         </w:rPr>
-        <w:lastRenderedPageBreak/>
         <w:t>A aprovação fica registado no sistema.</w:t>
       </w:r>
     </w:p>
@@ -4025,14 +4456,7 @@
           <w:sz w:val="24"/>
           <w:szCs w:val="24"/>
         </w:rPr>
-        <w:t>validação dos resultados</w:t>
-      </w:r>
-      <w:r>
-        <w:rPr>
-          <w:sz w:val="24"/>
-          <w:szCs w:val="24"/>
-        </w:rPr>
-        <w:t xml:space="preserve"> das amostras</w:t>
+        <w:t>validação dos resultados das amostras</w:t>
       </w:r>
       <w:r>
         <w:rPr>
@@ -4081,14 +4505,7 @@
           <w:sz w:val="24"/>
           <w:szCs w:val="24"/>
         </w:rPr>
-        <w:t>O diretor de laboratório</w:t>
-      </w:r>
-      <w:r>
-        <w:rPr>
-          <w:sz w:val="24"/>
-          <w:szCs w:val="24"/>
-        </w:rPr>
-        <w:t xml:space="preserve"> analisa os resultados apresentados e aprova.</w:t>
+        <w:t>O diretor de laboratório analisa os resultados apresentados e aprova.</w:t>
       </w:r>
     </w:p>
     <w:p>
@@ -4155,8 +4572,6 @@
         </w:rPr>
         <w:t xml:space="preserve"> A qualquer momento o diretor de laboratório</w:t>
       </w:r>
-      <w:bookmarkStart w:id="0" w:name="_GoBack"/>
-      <w:bookmarkEnd w:id="0"/>
       <w:r>
         <w:rPr>
           <w:rFonts w:asciiTheme="minorHAnsi" w:eastAsiaTheme="minorHAnsi" w:hAnsiTheme="minorHAnsi" w:cstheme="minorBidi"/>

</xml_diff>